<commit_message>
Updating word doc. Also trying to ignore license key files (.pfx)
</commit_message>
<xml_diff>
--- a/BreezeMvcSpaTemplate.docx
+++ b/BreezeMvcSpaTemplate.docx
@@ -145,7 +145,16 @@
     </w:p>
     <w:p>
       <w:r>
-        <w:t xml:space="preserve">An ASP.NET template app has a crude data layer that makes service requests with </w:t>
+        <w:t>The</w:t>
+      </w:r>
+      <w:r>
+        <w:t xml:space="preserve"> ASP.NET template app makes service requests with</w:t>
+      </w:r>
+      <w:r>
+        <w:t xml:space="preserve"> raw</w:t>
+      </w:r>
+      <w:r>
+        <w:t xml:space="preserve"> </w:t>
       </w:r>
       <w:proofErr w:type="spellStart"/>
       <w:r>
@@ -153,7 +162,19 @@
       </w:r>
       <w:proofErr w:type="spellEnd"/>
       <w:r>
-        <w:t xml:space="preserve"> AJAX calls. It is adequate for this simple demo but it can’t handle the more demanding requirements of a realistic application. For example, most applications</w:t>
+        <w:t xml:space="preserve"> AJAX</w:t>
+      </w:r>
+      <w:r>
+        <w:t>, which is perfectly adequate for this simple demo. More sophisticated apps have</w:t>
+      </w:r>
+      <w:r>
+        <w:t xml:space="preserve"> more demanding</w:t>
+      </w:r>
+      <w:r>
+        <w:t xml:space="preserve"> data management requirements.</w:t>
+      </w:r>
+      <w:r>
+        <w:t xml:space="preserve"> For example, most applications</w:t>
       </w:r>
     </w:p>
     <w:p>
@@ -229,10 +250,22 @@
       </w:pPr>
       <w:r>
         <w:lastRenderedPageBreak/>
-        <w:t>d</w:t>
-      </w:r>
-      <w:r>
-        <w:t>on’t save after every change; they accumulate changes and save many objects at once in response to the click of a “Save” button</w:t>
+        <w:t>a</w:t>
+      </w:r>
+      <w:r>
+        <w:t xml:space="preserve">ccumulate changes </w:t>
+      </w:r>
+      <w:r>
+        <w:t>to</w:t>
+      </w:r>
+      <w:r>
+        <w:t xml:space="preserve"> many objects</w:t>
+      </w:r>
+      <w:r>
+        <w:t>, then save them as a single transaction with</w:t>
+      </w:r>
+      <w:r>
+        <w:t xml:space="preserve"> the click of a “Save” button</w:t>
       </w:r>
     </w:p>
     <w:p>
@@ -253,56 +286,47 @@
       </w:r>
     </w:p>
     <w:p>
-      <w:bookmarkStart w:id="0" w:name="_GoBack"/>
-      <w:bookmarkEnd w:id="0"/>
-    </w:p>
-    <w:p>
-      <w:r>
-        <w:t xml:space="preserve">That app is </w:t>
-      </w:r>
-      <w:r>
-        <w:t xml:space="preserve">more </w:t>
-      </w:r>
-      <w:r>
-        <w:t>a learning tool rather than</w:t>
-      </w:r>
-      <w:r>
-        <w:t xml:space="preserve"> a foundation for application </w:t>
-      </w:r>
-      <w:proofErr w:type="spellStart"/>
-      <w:r>
-        <w:t>development</w:t>
-      </w:r>
-      <w:r>
-        <w:t>Why</w:t>
-      </w:r>
-      <w:proofErr w:type="spellEnd"/>
-      <w:r>
-        <w:t xml:space="preserve"> the template? </w:t>
-      </w:r>
-      <w:proofErr w:type="gramStart"/>
-      <w:r>
-        <w:t>How to use it.</w:t>
-      </w:r>
-      <w:proofErr w:type="gramEnd"/>
-      <w:r>
-        <w:t xml:space="preserve"> Not to build on directly but to help break through to a larger audience about what SPA is about. Give them that “Aha” moment without which they will not get onboard.</w:t>
-      </w:r>
-    </w:p>
-    <w:p>
-      <w:r>
-        <w:t>Pros: see John’s Pro/Con. Add: it’s MVC + SPA</w:t>
-      </w:r>
-    </w:p>
-    <w:p>
-      <w:r>
-        <w:t xml:space="preserve">[Relationship to the </w:t>
-      </w:r>
-      <w:r>
-        <w:t>ASP.NET MVC 4 “Single Page Application” template</w:t>
-      </w:r>
-      <w:r>
-        <w:t>]</w:t>
+      <w:r>
+        <w:t xml:space="preserve">The </w:t>
+      </w:r>
+      <w:proofErr w:type="spellStart"/>
+      <w:r>
+        <w:t>BreezeJS</w:t>
+      </w:r>
+      <w:proofErr w:type="spellEnd"/>
+      <w:r>
+        <w:t xml:space="preserve"> library handles these chores for you, freeing you to develop that application logic and user experience that matter most.</w:t>
+      </w:r>
+      <w:r>
+        <w:t xml:space="preserve"> Breeze is an open source library for building full-blown, rich data applications in JavaScript and HTML, the kinds of apps that have historically been delivered as stand-alone desktop applications.</w:t>
+      </w:r>
+    </w:p>
+    <w:p>
+      <w:r>
+        <w:t>This Breeze SPA</w:t>
+      </w:r>
+      <w:r>
+        <w:t xml:space="preserve"> template</w:t>
+      </w:r>
+      <w:r>
+        <w:t xml:space="preserve"> helps you take that first crucial step toward a more robust data management infrastructure. It produces a sample </w:t>
+      </w:r>
+      <w:proofErr w:type="spellStart"/>
+      <w:r>
+        <w:t>Todo</w:t>
+      </w:r>
+      <w:proofErr w:type="spellEnd"/>
+      <w:r>
+        <w:t xml:space="preserve"> application that is outwardly identical to the </w:t>
+      </w:r>
+      <w:r>
+        <w:t>ASP.NET template app</w:t>
+      </w:r>
+      <w:r>
+        <w:t>. On the inside, it replaces the AJAX data layer with Breeze</w:t>
+      </w:r>
+      <w:r>
+        <w:t xml:space="preserve">, so you can compare the two approaches side-by-side. Of course it barely touches the potential of a Breeze application. But you’ll see straight away how Breeze works and how little is required to make that transition. </w:t>
       </w:r>
     </w:p>
     <w:p>
@@ -317,14 +341,6 @@
           <w:t>our SPA Template page</w:t>
         </w:r>
       </w:hyperlink>
-    </w:p>
-    <w:p>
-      <w:pPr>
-        <w:pStyle w:val="Heading1"/>
-      </w:pPr>
-      <w:r>
-        <w:t>What is Breeze?</w:t>
-      </w:r>
     </w:p>
     <w:p>
       <w:pPr>
@@ -471,6 +487,8 @@
       <w:r>
         <w:t>Hybrid MVC + SPA … why that’s important</w:t>
       </w:r>
+      <w:bookmarkStart w:id="0" w:name="_GoBack"/>
+      <w:bookmarkEnd w:id="0"/>
     </w:p>
     <w:p>
       <w:r>
@@ -4855,21 +4873,7 @@
           <w:rPr>
             <w:rStyle w:val="Hyperlink"/>
           </w:rPr>
-          <w:t xml:space="preserve">Dan </w:t>
-        </w:r>
-        <w:proofErr w:type="spellStart"/>
-        <w:r>
-          <w:rPr>
-            <w:rStyle w:val="Hyperlink"/>
-          </w:rPr>
-          <w:t>Wahlin</w:t>
-        </w:r>
-        <w:proofErr w:type="spellEnd"/>
-        <w:r>
-          <w:rPr>
-            <w:rStyle w:val="Hyperlink"/>
-          </w:rPr>
-          <w:t xml:space="preserve"> in this </w:t>
+          <w:t xml:space="preserve">Dan Wahlin in this </w:t>
         </w:r>
         <w:proofErr w:type="spellStart"/>
         <w:r>

</xml_diff>

<commit_message>
Fixed to run in .NET 4.0 as well; renamed to breezetemplate.vsix The rename was at the request of MS
</commit_message>
<xml_diff>
--- a/BreezeMvcSpaTemplate.docx
+++ b/BreezeMvcSpaTemplate.docx
@@ -3,6 +3,14 @@
 <w:document xmlns:wpc="http://schemas.microsoft.com/office/word/2010/wordprocessingCanvas" xmlns:mc="http://schemas.openxmlformats.org/markup-compatibility/2006" xmlns:o="urn:schemas-microsoft-com:office:office" xmlns:r="http://schemas.openxmlformats.org/officeDocument/2006/relationships" xmlns:m="http://schemas.openxmlformats.org/officeDocument/2006/math" xmlns:v="urn:schemas-microsoft-com:vml" xmlns:wp14="http://schemas.microsoft.com/office/word/2010/wordprocessingDrawing" xmlns:wp="http://schemas.openxmlformats.org/drawingml/2006/wordprocessingDrawing" xmlns:w10="urn:schemas-microsoft-com:office:word" xmlns:w="http://schemas.openxmlformats.org/wordprocessingml/2006/main" xmlns:w14="http://schemas.microsoft.com/office/word/2010/wordml" xmlns:wpg="http://schemas.microsoft.com/office/word/2010/wordprocessingGroup" xmlns:wpi="http://schemas.microsoft.com/office/word/2010/wordprocessingInk" xmlns:wne="http://schemas.microsoft.com/office/word/2006/wordml" xmlns:wps="http://schemas.microsoft.com/office/word/2010/wordprocessingShape" mc:Ignorable="w14 wp14">
   <w:body>
     <w:p>
+      <w:pPr>
+        <w:pStyle w:val="Heading1"/>
+      </w:pPr>
+      <w:r>
+        <w:t>Welcome to SPA</w:t>
+      </w:r>
+    </w:p>
+    <w:p>
       <w:r>
         <w:t xml:space="preserve">You’ve heard of SPA – “single page application” – and wondered what it is. </w:t>
       </w:r>
@@ -49,7 +57,9 @@
           <wp:inline distT="0" distB="0" distL="0" distR="0">
             <wp:extent cx="3448563" cy="3230880"/>
             <wp:effectExtent l="0" t="0" r="0" b="7620"/>
-            <wp:docPr id="9" name="Picture 9" descr="C:\Users\Ward\Documents\IdeaBlade\Breeze\SPA Template\ZephyrRunning.png"/>
+            <wp:docPr id="9" name="Picture 9" descr="C:\Users\Ward\Documents\IdeaBlade\Breeze\SPA Template\ZephyrRunning.png">
+              <a:hlinkClick xmlns:a="http://schemas.openxmlformats.org/drawingml/2006/main" r:id="rId8"/>
+            </wp:docPr>
             <wp:cNvGraphicFramePr>
               <a:graphicFrameLocks xmlns:a="http://schemas.openxmlformats.org/drawingml/2006/main" noChangeAspect="1"/>
             </wp:cNvGraphicFramePr>
@@ -63,7 +73,7 @@
                     </pic:cNvPicPr>
                   </pic:nvPicPr>
                   <pic:blipFill>
-                    <a:blip r:embed="rId8">
+                    <a:blip r:embed="rId9">
                       <a:extLst>
                         <a:ext uri="{28A0092B-C50C-407E-A947-70E740481C1C}">
                           <a14:useLocalDpi xmlns:a14="http://schemas.microsoft.com/office/drawing/2010/main" val="0"/>
@@ -99,7 +109,7 @@
       <w:r>
         <w:t>[</w:t>
       </w:r>
-      <w:hyperlink r:id="rId9" w:history="1">
+      <w:hyperlink r:id="rId10" w:history="1">
         <w:r>
           <w:rPr>
             <w:rStyle w:val="Hyperlink"/>
@@ -216,6 +226,7 @@
         </w:numPr>
       </w:pPr>
       <w:r>
+        <w:lastRenderedPageBreak/>
         <w:t>ad</w:t>
       </w:r>
       <w:r>
@@ -249,7 +260,6 @@
         </w:numPr>
       </w:pPr>
       <w:r>
-        <w:lastRenderedPageBreak/>
         <w:t>a</w:t>
       </w:r>
       <w:r>
@@ -303,13 +313,7 @@
     </w:p>
     <w:p>
       <w:r>
-        <w:t>This Breeze SPA</w:t>
-      </w:r>
-      <w:r>
-        <w:t xml:space="preserve"> template</w:t>
-      </w:r>
-      <w:r>
-        <w:t xml:space="preserve"> helps you take that first crucial step toward a more robust data management infrastructure. It produces a sample </w:t>
+        <w:t xml:space="preserve">This Breeze SPA template helps you take that first crucial step toward a more robust data management infrastructure. It produces a sample </w:t>
       </w:r>
       <w:proofErr w:type="spellStart"/>
       <w:r>
@@ -317,13 +321,7 @@
       </w:r>
       <w:proofErr w:type="spellEnd"/>
       <w:r>
-        <w:t xml:space="preserve"> application that is outwardly identical to the </w:t>
-      </w:r>
-      <w:r>
-        <w:t>ASP.NET template app</w:t>
-      </w:r>
-      <w:r>
-        <w:t>. On the inside, it replaces the AJAX data layer with Breeze</w:t>
+        <w:t xml:space="preserve"> application that is outwardly identical to the ASP.NET template app. On the inside, it replaces the AJAX data layer with Breeze</w:t>
       </w:r>
       <w:r>
         <w:t xml:space="preserve">, so you can compare the two approaches side-by-side. Of course it barely touches the potential of a Breeze application. But you’ll see straight away how Breeze works and how little is required to make that transition. </w:t>
@@ -331,16 +329,8 @@
     </w:p>
     <w:p>
       <w:r>
-        <w:t xml:space="preserve">Link to </w:t>
-      </w:r>
-      <w:hyperlink r:id="rId10" w:history="1">
-        <w:r>
-          <w:rPr>
-            <w:rStyle w:val="Hyperlink"/>
-          </w:rPr>
-          <w:t>our SPA Template page</w:t>
-        </w:r>
-      </w:hyperlink>
+        <w:t>Let’s get started.</w:t>
+      </w:r>
     </w:p>
     <w:p>
       <w:pPr>
@@ -352,28 +342,18 @@
     </w:p>
     <w:p>
       <w:r>
-        <w:t>[</w:t>
-      </w:r>
-      <w:r>
-        <w:t xml:space="preserve">Generate “Zephyr” in </w:t>
-      </w:r>
-      <w:r>
-        <w:t>the shortest possible steps to Ctrl-F5]</w:t>
-      </w:r>
-      <w:r>
-        <w:rPr>
-          <w:rFonts w:ascii="Times New Roman" w:eastAsia="Times New Roman" w:hAnsi="Times New Roman" w:cs="Times New Roman"/>
-          <w:snapToGrid w:val="0"/>
-          <w:color w:val="000000"/>
-          <w:w w:val="0"/>
-          <w:sz w:val="0"/>
-          <w:szCs w:val="0"/>
-          <w:u w:color="000000"/>
-          <w:bdr w:val="none" w:sz="0" w:space="0" w:color="000000"/>
-          <w:shd w:val="clear" w:color="000000" w:fill="000000"/>
-          <w:lang w:val="x-none" w:eastAsia="x-none" w:bidi="x-none"/>
-        </w:rPr>
-        <w:t xml:space="preserve"> </w:t>
+        <w:t xml:space="preserve">After you’ve installed the Visual Studio Extension (VSIX) file, the Breeze SPA template is waiting for you. From the Visual Studio menu choose “File | New | Project”. Pick “Visual C# | Web | </w:t>
+      </w:r>
+      <w:r>
+        <w:t>ASP.NET MVC 4 Web Application</w:t>
+      </w:r>
+      <w:r>
+        <w:t xml:space="preserve">”.  Give your app a name; here we call it “Zephyr”. </w:t>
+      </w:r>
+    </w:p>
+    <w:p>
+      <w:r>
+        <w:t>A dialog appears with a list of templates; choose the “Breeze Single Page Application”.</w:t>
       </w:r>
     </w:p>
     <w:p>
@@ -385,7 +365,9 @@
           <wp:inline distT="0" distB="0" distL="0" distR="0">
             <wp:extent cx="4655820" cy="2520928"/>
             <wp:effectExtent l="0" t="0" r="0" b="0"/>
-            <wp:docPr id="7" name="Picture 7" descr="C:\Users\Ward\Documents\IdeaBlade\Breeze\SPA Template\SelectBreezeSpaTemplate.png"/>
+            <wp:docPr id="7" name="Picture 7" descr="C:\Users\Ward\Documents\IdeaBlade\Breeze\SPA Template\SelectBreezeSpaTemplate.png">
+              <a:hlinkClick xmlns:a="http://schemas.openxmlformats.org/drawingml/2006/main" r:id="rId11"/>
+            </wp:docPr>
             <wp:cNvGraphicFramePr>
               <a:graphicFrameLocks xmlns:a="http://schemas.openxmlformats.org/drawingml/2006/main" noChangeAspect="1"/>
             </wp:cNvGraphicFramePr>
@@ -399,7 +381,7 @@
                     </pic:cNvPicPr>
                   </pic:nvPicPr>
                   <pic:blipFill>
-                    <a:blip r:embed="rId11">
+                    <a:blip r:embed="rId12">
                       <a:extLst>
                         <a:ext uri="{28A0092B-C50C-407E-A947-70E740481C1C}">
                           <a14:useLocalDpi xmlns:a14="http://schemas.microsoft.com/office/drawing/2010/main" val="0"/>
@@ -443,100 +425,193 @@
       </w:r>
     </w:p>
     <w:p>
-      <w:pPr>
-        <w:pStyle w:val="Heading1"/>
-      </w:pPr>
-      <w:r>
-        <w:t>Run it</w:t>
+      <w:r>
+        <w:lastRenderedPageBreak/>
+        <w:t xml:space="preserve">After a few moments of </w:t>
+      </w:r>
+      <w:proofErr w:type="spellStart"/>
+      <w:r>
+        <w:t>NuGet</w:t>
+      </w:r>
+      <w:proofErr w:type="spellEnd"/>
+      <w:r>
+        <w:t xml:space="preserve"> package loading and project generation, you can press Ctrl-F5 to build and run it without debugging (F5 with debugging if you prefer). A browser window appears and you’</w:t>
+      </w:r>
+      <w:r>
+        <w:t>ll be invited to log in.</w:t>
+      </w:r>
+    </w:p>
+    <w:p>
+      <w:r>
+        <w:rPr>
+          <w:noProof/>
+        </w:rPr>
+        <w:drawing>
+          <wp:inline distT="0" distB="0" distL="0" distR="0">
+            <wp:extent cx="4422371" cy="2881814"/>
+            <wp:effectExtent l="0" t="0" r="0" b="0"/>
+            <wp:docPr id="3" name="Picture 3" descr="C:\Users\Ward\AppData\Local\Temp\SNAGHTML14e9afd2.PNG">
+              <a:hlinkClick xmlns:a="http://schemas.openxmlformats.org/drawingml/2006/main" r:id="rId13"/>
+            </wp:docPr>
+            <wp:cNvGraphicFramePr>
+              <a:graphicFrameLocks xmlns:a="http://schemas.openxmlformats.org/drawingml/2006/main" noChangeAspect="1"/>
+            </wp:cNvGraphicFramePr>
+            <a:graphic xmlns:a="http://schemas.openxmlformats.org/drawingml/2006/main">
+              <a:graphicData uri="http://schemas.openxmlformats.org/drawingml/2006/picture">
+                <pic:pic xmlns:pic="http://schemas.openxmlformats.org/drawingml/2006/picture">
+                  <pic:nvPicPr>
+                    <pic:cNvPr id="0" name="Picture 1" descr="C:\Users\Ward\AppData\Local\Temp\SNAGHTML14e9afd2.PNG"/>
+                    <pic:cNvPicPr>
+                      <a:picLocks noChangeAspect="1" noChangeArrowheads="1"/>
+                    </pic:cNvPicPr>
+                  </pic:nvPicPr>
+                  <pic:blipFill>
+                    <a:blip r:embed="rId14">
+                      <a:extLst>
+                        <a:ext uri="{28A0092B-C50C-407E-A947-70E740481C1C}">
+                          <a14:useLocalDpi xmlns:a14="http://schemas.microsoft.com/office/drawing/2010/main" val="0"/>
+                        </a:ext>
+                      </a:extLst>
+                    </a:blip>
+                    <a:srcRect/>
+                    <a:stretch>
+                      <a:fillRect/>
+                    </a:stretch>
+                  </pic:blipFill>
+                  <pic:spPr bwMode="auto">
+                    <a:xfrm>
+                      <a:off x="0" y="0"/>
+                      <a:ext cx="4425643" cy="2883946"/>
+                    </a:xfrm>
+                    <a:prstGeom prst="rect">
+                      <a:avLst/>
+                    </a:prstGeom>
+                    <a:noFill/>
+                    <a:ln>
+                      <a:noFill/>
+                    </a:ln>
+                  </pic:spPr>
+                </pic:pic>
+              </a:graphicData>
+            </a:graphic>
+          </wp:inline>
+        </w:drawing>
       </w:r>
     </w:p>
     <w:p>
       <w:r>
         <w:t>[</w:t>
       </w:r>
-      <w:proofErr w:type="gramStart"/>
-      <w:r>
-        <w:t>short</w:t>
-      </w:r>
-      <w:proofErr w:type="gramEnd"/>
-      <w:r>
-        <w:t xml:space="preserve"> tour</w:t>
-      </w:r>
-      <w:r>
-        <w:t xml:space="preserve"> of </w:t>
-      </w:r>
-      <w:r>
-        <w:t>Zephyr</w:t>
-      </w:r>
-      <w:r>
-        <w:t xml:space="preserve"> running</w:t>
-      </w:r>
-      <w:r>
-        <w:t xml:space="preserve"> .. .maybe a video of it running]</w:t>
-      </w:r>
-    </w:p>
-    <w:p>
-      <w:pPr>
-        <w:pStyle w:val="Heading3"/>
-      </w:pPr>
-      <w:r>
-        <w:t>“Video running” points</w:t>
-      </w:r>
-    </w:p>
-    <w:p>
-      <w:r>
-        <w:t>Hybrid MVC + SPA … why that’s important</w:t>
-      </w:r>
-      <w:bookmarkStart w:id="0" w:name="_GoBack"/>
-      <w:bookmarkEnd w:id="0"/>
+      <w:r>
+        <w:t>ZephyrLogin.png]</w:t>
+      </w:r>
+    </w:p>
+    <w:p>
+      <w:r>
+        <w:t xml:space="preserve">You don’t have an account yet so click “Sign up”. A new page glides into view where you can enter your username and a password. </w:t>
+      </w:r>
+      <w:r>
+        <w:t xml:space="preserve"> </w:t>
+      </w:r>
+      <w:r>
+        <w:t xml:space="preserve">You are still in the world of MVC. The login and registration pages are MVC pages. </w:t>
+      </w:r>
+    </w:p>
+    <w:p>
+      <w:r>
+        <w:t>When you complete and submit the registration form, t</w:t>
+      </w:r>
+      <w:r>
+        <w:t xml:space="preserve">he server generates a </w:t>
+      </w:r>
+      <w:proofErr w:type="spellStart"/>
+      <w:r>
+        <w:t>TodoList</w:t>
+      </w:r>
+      <w:proofErr w:type="spellEnd"/>
+      <w:r>
+        <w:t xml:space="preserve"> with two items for you</w:t>
+      </w:r>
+      <w:r>
+        <w:t xml:space="preserve">r account. Then it presents them to you on a yellow note. </w:t>
+      </w:r>
+    </w:p>
+    <w:p>
+      <w:r>
+        <w:rPr>
+          <w:noProof/>
+        </w:rPr>
+        <w:drawing>
+          <wp:inline distT="0" distB="0" distL="0" distR="0" wp14:anchorId="40110A81" wp14:editId="1421BE8F">
+            <wp:extent cx="2626822" cy="2129194"/>
+            <wp:effectExtent l="0" t="0" r="2540" b="4445"/>
+            <wp:docPr id="4" name="Picture 4"/>
+            <wp:cNvGraphicFramePr>
+              <a:graphicFrameLocks xmlns:a="http://schemas.openxmlformats.org/drawingml/2006/main" noChangeAspect="1"/>
+            </wp:cNvGraphicFramePr>
+            <a:graphic xmlns:a="http://schemas.openxmlformats.org/drawingml/2006/main">
+              <a:graphicData uri="http://schemas.openxmlformats.org/drawingml/2006/picture">
+                <pic:pic xmlns:pic="http://schemas.openxmlformats.org/drawingml/2006/picture">
+                  <pic:nvPicPr>
+                    <pic:cNvPr id="0" name=""/>
+                    <pic:cNvPicPr/>
+                  </pic:nvPicPr>
+                  <pic:blipFill>
+                    <a:blip r:embed="rId15"/>
+                    <a:stretch>
+                      <a:fillRect/>
+                    </a:stretch>
+                  </pic:blipFill>
+                  <pic:spPr>
+                    <a:xfrm>
+                      <a:off x="0" y="0"/>
+                      <a:ext cx="2627042" cy="2129372"/>
+                    </a:xfrm>
+                    <a:prstGeom prst="rect">
+                      <a:avLst/>
+                    </a:prstGeom>
+                  </pic:spPr>
+                </pic:pic>
+              </a:graphicData>
+            </a:graphic>
+          </wp:inline>
+        </w:drawing>
+      </w:r>
+    </w:p>
+    <w:p>
+      <w:r>
+        <w:t>[</w:t>
+      </w:r>
+      <w:r>
+        <w:t>TodoList</w:t>
+      </w:r>
+      <w:r>
+        <w:t>.png]</w:t>
+      </w:r>
     </w:p>
     <w:p>
       <w:r>
         <w:lastRenderedPageBreak/>
-        <w:t>The validation extras</w:t>
-      </w:r>
-    </w:p>
-    <w:p>
-      <w:pPr>
-        <w:pStyle w:val="Heading1"/>
-      </w:pPr>
-      <w:r>
-        <w:t>What’s the point?</w:t>
-      </w:r>
-    </w:p>
-    <w:p>
-      <w:r>
-        <w:t xml:space="preserve">Zephyr </w:t>
-      </w:r>
-      <w:r>
-        <w:t xml:space="preserve">introduces you to </w:t>
-      </w:r>
-      <w:r>
-        <w:t>many</w:t>
-      </w:r>
-      <w:r>
-        <w:t xml:space="preserve"> </w:t>
-      </w:r>
-      <w:r>
-        <w:t xml:space="preserve">techniques </w:t>
-      </w:r>
-      <w:r>
-        <w:t>of</w:t>
-      </w:r>
-      <w:r>
-        <w:t xml:space="preserve"> end-to-end</w:t>
-      </w:r>
-      <w:r>
-        <w:t>, Breeze-backed</w:t>
-      </w:r>
-      <w:r>
-        <w:t xml:space="preserve"> SPA design</w:t>
-      </w:r>
-      <w:r>
-        <w:t xml:space="preserve"> under the umbrella of ASP.NET MVC</w:t>
-      </w:r>
-      <w:r>
-        <w:t xml:space="preserve"> </w:t>
+        <w:t xml:space="preserve">Now you are in the land of SPA. Everything you see and experience while manipulating </w:t>
+      </w:r>
+      <w:proofErr w:type="spellStart"/>
+      <w:r>
+        <w:t>Todos</w:t>
+      </w:r>
+      <w:proofErr w:type="spellEnd"/>
+      <w:r>
+        <w:t xml:space="preserve"> is rendered and managed on the client with the help of Knockout and Breeze.</w:t>
+      </w:r>
+    </w:p>
+    <w:p>
+      <w:r>
+        <w:t>Explore the app as a user … but with a developer’s eye.  Open the developer tools (F12) and switch to the “Network” tab (in IE, click “Start cap</w:t>
+      </w:r>
+      <w:r>
+        <w:t>turing”). Now try the following</w:t>
+      </w:r>
+      <w:r>
+        <w:t>:</w:t>
       </w:r>
     </w:p>
     <w:p>
@@ -544,63 +619,567 @@
         <w:pStyle w:val="ListParagraph"/>
         <w:numPr>
           <w:ilvl w:val="0"/>
-          <w:numId w:val="5"/>
+          <w:numId w:val="11"/>
         </w:numPr>
       </w:pPr>
       <w:r>
-        <w:t>List them</w:t>
-      </w:r>
-    </w:p>
-    <w:p>
-      <w:r>
-        <w:t xml:space="preserve">The glaring omission is screen navigation. The “SP” in SPA refers to the </w:t>
-      </w:r>
-      <w:r>
-        <w:t xml:space="preserve">single </w:t>
-      </w:r>
-      <w:r>
-        <w:t xml:space="preserve">web page that hosts the </w:t>
-      </w:r>
-      <w:r>
-        <w:t>client application. T</w:t>
-      </w:r>
-      <w:r>
-        <w:t xml:space="preserve">he </w:t>
-      </w:r>
-      <w:r>
-        <w:t xml:space="preserve">client app </w:t>
-      </w:r>
-      <w:r>
-        <w:t>itself</w:t>
-      </w:r>
-      <w:r>
-        <w:t xml:space="preserve"> features fast navigation among multiple screens, governed by JavaScript and HTML in the browser.  Such an app asks the server for fresh data, not HTML or workflow. </w:t>
-      </w:r>
-    </w:p>
-    <w:p>
-      <w:r>
-        <w:t xml:space="preserve">You’ll want to </w:t>
+        <w:t xml:space="preserve">Add a new </w:t>
+      </w:r>
+      <w:proofErr w:type="spellStart"/>
+      <w:r>
+        <w:t>Todo</w:t>
+      </w:r>
+      <w:proofErr w:type="spellEnd"/>
+      <w:r>
+        <w:t xml:space="preserve"> item.</w:t>
+      </w:r>
+    </w:p>
+    <w:p>
+      <w:pPr>
+        <w:pStyle w:val="ListParagraph"/>
+        <w:numPr>
+          <w:ilvl w:val="0"/>
+          <w:numId w:val="11"/>
+        </w:numPr>
+      </w:pPr>
+      <w:r>
+        <w:t xml:space="preserve">Click the label and edit the </w:t>
+      </w:r>
+      <w:proofErr w:type="spellStart"/>
+      <w:r>
+        <w:t>Todo</w:t>
+      </w:r>
+      <w:proofErr w:type="spellEnd"/>
+      <w:r>
+        <w:t xml:space="preserve"> item title</w:t>
+      </w:r>
+    </w:p>
+    <w:p>
+      <w:pPr>
+        <w:pStyle w:val="ListParagraph"/>
+        <w:numPr>
+          <w:ilvl w:val="0"/>
+          <w:numId w:val="11"/>
+        </w:numPr>
+      </w:pPr>
+      <w:r>
+        <w:t>Check a checkbox to mark the item done; notice that the textbox is disabled, preventing further title change.</w:t>
+      </w:r>
+    </w:p>
+    <w:p>
+      <w:pPr>
+        <w:pStyle w:val="ListParagraph"/>
+        <w:numPr>
+          <w:ilvl w:val="0"/>
+          <w:numId w:val="11"/>
+        </w:numPr>
+      </w:pPr>
+      <w:r>
+        <w:t>Click the ‘x’ to the right of the label; the item disappears and is deleted from the database</w:t>
+      </w:r>
+    </w:p>
+    <w:p>
+      <w:pPr>
+        <w:pStyle w:val="ListParagraph"/>
+        <w:numPr>
+          <w:ilvl w:val="0"/>
+          <w:numId w:val="11"/>
+        </w:numPr>
+      </w:pPr>
+      <w:r>
+        <w:t>Pick another item and clear its title; you’ll get a validation error telling you the title is required; after a brief pause, the previous title is restored.</w:t>
+      </w:r>
+      <w:r>
+        <w:t xml:space="preserve"> </w:t>
+      </w:r>
+    </w:p>
+    <w:p>
+      <w:pPr>
+        <w:pStyle w:val="ListParagraph"/>
+        <w:numPr>
+          <w:ilvl w:val="0"/>
+          <w:numId w:val="11"/>
+        </w:numPr>
+      </w:pPr>
+      <w:r>
+        <w:t>Type in a ridiculously long title; you’ll get a different validation error tell you the title is too long.</w:t>
+      </w:r>
+    </w:p>
+    <w:p>
+      <w:pPr>
+        <w:pStyle w:val="ListParagraph"/>
+        <w:numPr>
+          <w:ilvl w:val="0"/>
+          <w:numId w:val="11"/>
+        </w:numPr>
+      </w:pPr>
+      <w:r>
+        <w:t xml:space="preserve">Click </w:t>
+      </w:r>
+      <w:r>
+        <w:t xml:space="preserve">the </w:t>
+      </w:r>
+      <w:r>
+        <w:t xml:space="preserve">“Add </w:t>
+      </w:r>
+      <w:proofErr w:type="spellStart"/>
+      <w:r>
+        <w:t>Todo</w:t>
+      </w:r>
+      <w:proofErr w:type="spellEnd"/>
+      <w:r>
+        <w:t xml:space="preserve"> List”</w:t>
+      </w:r>
+      <w:r>
+        <w:t xml:space="preserve"> button</w:t>
+      </w:r>
+      <w:r>
+        <w:t>; a new list appears</w:t>
+      </w:r>
+      <w:r>
+        <w:t xml:space="preserve"> to the left of the previous list.</w:t>
+      </w:r>
+    </w:p>
+    <w:p>
+      <w:pPr>
+        <w:pStyle w:val="ListParagraph"/>
+        <w:numPr>
+          <w:ilvl w:val="0"/>
+          <w:numId w:val="11"/>
+        </w:numPr>
+      </w:pPr>
+      <w:r>
+        <w:t xml:space="preserve">Play with the </w:t>
+      </w:r>
+      <w:proofErr w:type="spellStart"/>
+      <w:r>
+        <w:t>TodoList</w:t>
+      </w:r>
+      <w:proofErr w:type="spellEnd"/>
+      <w:r>
+        <w:t xml:space="preserve"> title, triggering its required and length validations.</w:t>
+      </w:r>
+    </w:p>
+    <w:p>
+      <w:pPr>
+        <w:pStyle w:val="ListParagraph"/>
+        <w:numPr>
+          <w:ilvl w:val="0"/>
+          <w:numId w:val="11"/>
+        </w:numPr>
+      </w:pPr>
+      <w:r>
+        <w:t>Clicking in the title textbox clears the error message.</w:t>
+      </w:r>
+    </w:p>
+    <w:p>
+      <w:pPr>
+        <w:pStyle w:val="ListParagraph"/>
+        <w:numPr>
+          <w:ilvl w:val="0"/>
+          <w:numId w:val="11"/>
+        </w:numPr>
+      </w:pPr>
+      <w:r>
+        <w:t xml:space="preserve">Click the “x” in the circle in the upper right corner; you’ve deleted the </w:t>
+      </w:r>
+      <w:proofErr w:type="spellStart"/>
+      <w:r>
+        <w:t>TodoList</w:t>
+      </w:r>
+      <w:proofErr w:type="spellEnd"/>
+      <w:r>
+        <w:t xml:space="preserve"> and its </w:t>
+      </w:r>
+      <w:proofErr w:type="spellStart"/>
+      <w:r>
+        <w:t>todos</w:t>
+      </w:r>
+      <w:proofErr w:type="spellEnd"/>
+      <w:r>
+        <w:t>.</w:t>
+      </w:r>
+    </w:p>
+    <w:p>
+      <w:r>
+        <w:t>The validations were performed client-side by Breeze.  Validation attributes on the server model classes were propagated to the client and executed automatically before the client contacts the server.</w:t>
+      </w:r>
+    </w:p>
+    <w:p>
+      <w:r>
+        <w:t xml:space="preserve">Review the network traffic. Notice that there were no calls to the server </w:t>
+      </w:r>
+      <w:r>
+        <w:t>when Breeze detected an error</w:t>
+      </w:r>
+      <w:r>
+        <w:t>.  Notice that each valid change resulted in a post to “/</w:t>
+      </w:r>
+      <w:proofErr w:type="spellStart"/>
+      <w:r>
+        <w:t>api</w:t>
+      </w:r>
+      <w:proofErr w:type="spellEnd"/>
+      <w:r>
+        <w:t>/</w:t>
+      </w:r>
+      <w:proofErr w:type="spellStart"/>
+      <w:r>
+        <w:t>Todo</w:t>
+      </w:r>
+      <w:proofErr w:type="spellEnd"/>
+      <w:r>
+        <w:t>/</w:t>
+      </w:r>
+      <w:proofErr w:type="spellStart"/>
+      <w:r>
+        <w:t>SaveChanges</w:t>
+      </w:r>
+      <w:proofErr w:type="spellEnd"/>
+      <w:r>
+        <w:t>”. Breeze bundles the changes and sends them together as a single request to the Web API controller’s “</w:t>
+      </w:r>
+      <w:proofErr w:type="spellStart"/>
+      <w:r>
+        <w:t>SaveChanges</w:t>
+      </w:r>
+      <w:proofErr w:type="spellEnd"/>
+      <w:r>
+        <w:t>” method. That’s different from the traffic you may remember from running the ASP.NET SPA template which makes PUT, POST, and DELETE requests for each item individually.</w:t>
+      </w:r>
+    </w:p>
+    <w:p>
+      <w:pPr>
+        <w:pStyle w:val="Heading1"/>
+      </w:pPr>
+      <w:r>
+        <w:t>Peek</w:t>
+      </w:r>
+      <w:r>
+        <w:t xml:space="preserve"> inside</w:t>
+      </w:r>
+    </w:p>
+    <w:p>
+      <w:r>
+        <w:t>There’s a client and a server side to this application</w:t>
+      </w:r>
+      <w:r>
+        <w:t xml:space="preserve">. The client-side </w:t>
+      </w:r>
+      <w:r>
+        <w:t xml:space="preserve">SPA </w:t>
+      </w:r>
+      <w:r>
+        <w:t>stack</w:t>
+      </w:r>
+      <w:r>
+        <w:t xml:space="preserve"> consists of a little HTML and a combination of application JavaScript modules</w:t>
+      </w:r>
+      <w:r>
+        <w:t xml:space="preserve"> (in the “/Scripts/app” folder)</w:t>
+      </w:r>
+      <w:r>
+        <w:t xml:space="preserve"> plus 3rd party JavaScript libraries </w:t>
+      </w:r>
+      <w:r>
+        <w:t xml:space="preserve">(in the “Scripts” folder) </w:t>
+      </w:r>
+      <w:r>
+        <w:t>as portrayed in the following diagram:</w:t>
+      </w:r>
+    </w:p>
+    <w:p>
+      <w:r>
+        <w:lastRenderedPageBreak/>
+        <w:t xml:space="preserve"> </w:t>
+      </w:r>
+      <w:r>
+        <w:rPr>
+          <w:noProof/>
+        </w:rPr>
+        <w:drawing>
+          <wp:inline distT="0" distB="0" distL="0" distR="0" wp14:anchorId="22581978" wp14:editId="2ED4F56C">
+            <wp:extent cx="3692136" cy="2818015"/>
+            <wp:effectExtent l="0" t="0" r="3810" b="1905"/>
+            <wp:docPr id="11" name="Picture 11"/>
+            <wp:cNvGraphicFramePr>
+              <a:graphicFrameLocks xmlns:a="http://schemas.openxmlformats.org/drawingml/2006/main" noChangeAspect="1"/>
+            </wp:cNvGraphicFramePr>
+            <a:graphic xmlns:a="http://schemas.openxmlformats.org/drawingml/2006/main">
+              <a:graphicData uri="http://schemas.openxmlformats.org/drawingml/2006/picture">
+                <pic:pic xmlns:pic="http://schemas.openxmlformats.org/drawingml/2006/picture">
+                  <pic:nvPicPr>
+                    <pic:cNvPr id="0" name=""/>
+                    <pic:cNvPicPr/>
+                  </pic:nvPicPr>
+                  <pic:blipFill>
+                    <a:blip r:embed="rId16"/>
+                    <a:stretch>
+                      <a:fillRect/>
+                    </a:stretch>
+                  </pic:blipFill>
+                  <pic:spPr>
+                    <a:xfrm>
+                      <a:off x="0" y="0"/>
+                      <a:ext cx="3693286" cy="2818893"/>
+                    </a:xfrm>
+                    <a:prstGeom prst="rect">
+                      <a:avLst/>
+                    </a:prstGeom>
+                  </pic:spPr>
+                </pic:pic>
+              </a:graphicData>
+            </a:graphic>
+          </wp:inline>
+        </w:drawing>
+      </w:r>
+    </w:p>
+    <w:p>
+      <w:r>
+        <w:t>[</w:t>
+      </w:r>
+      <w:r>
+        <w:t>ClientArchitecture</w:t>
+      </w:r>
+      <w:r>
+        <w:t>.png]</w:t>
+      </w:r>
+    </w:p>
+    <w:p>
+      <w:r>
+        <w:t>If you’ve looked at the ASP.NET SPA template this should look very familiar … intentionally so. Focus on the blue boxes. The UI architecture is Model-View-</w:t>
+      </w:r>
+      <w:proofErr w:type="spellStart"/>
+      <w:r>
+        <w:t>ViewModel</w:t>
+      </w:r>
+      <w:proofErr w:type="spellEnd"/>
+      <w:r>
+        <w:t xml:space="preserve"> (MVVM) in which the HTML widgets of the View are cleanly separated from the supporting presentation code in the </w:t>
+      </w:r>
+      <w:proofErr w:type="spellStart"/>
+      <w:r>
+        <w:t>ViewModel</w:t>
+      </w:r>
+      <w:proofErr w:type="spellEnd"/>
+      <w:r>
+        <w:t xml:space="preserve">. A data binding system – Knockout in this case – helps coordinate the View and </w:t>
+      </w:r>
+      <w:proofErr w:type="spellStart"/>
+      <w:r>
+        <w:t>ViewModel</w:t>
+      </w:r>
+      <w:proofErr w:type="spellEnd"/>
+      <w:r>
+        <w:t xml:space="preserve"> so that each can do its job without intimate knowledge of the other.</w:t>
+      </w:r>
+    </w:p>
+    <w:p>
+      <w:r>
+        <w:t xml:space="preserve">The Model encapsulates the </w:t>
+      </w:r>
+      <w:proofErr w:type="spellStart"/>
+      <w:r>
+        <w:t>Todo</w:t>
+      </w:r>
+      <w:proofErr w:type="spellEnd"/>
+      <w:r>
+        <w:t xml:space="preserve"> data. Entities in the Model are constructed by Breeze with Knockout observable properties so that they can be bound directly to widgets in the View. The </w:t>
+      </w:r>
+      <w:proofErr w:type="spellStart"/>
+      <w:r>
+        <w:t>ViewModel</w:t>
+      </w:r>
+      <w:proofErr w:type="spellEnd"/>
+      <w:r>
+        <w:t xml:space="preserve"> asks the “</w:t>
+      </w:r>
+      <w:proofErr w:type="spellStart"/>
+      <w:r>
+        <w:t>datacontext</w:t>
+      </w:r>
+      <w:proofErr w:type="spellEnd"/>
+      <w:r>
+        <w:t xml:space="preserve">” to acquire and save the model entities. The </w:t>
+      </w:r>
+      <w:proofErr w:type="spellStart"/>
+      <w:r>
+        <w:t>datacontext</w:t>
+      </w:r>
+      <w:proofErr w:type="spellEnd"/>
+      <w:r>
+        <w:t xml:space="preserve"> delegates most of the work to Breeze. </w:t>
+      </w:r>
+    </w:p>
+    <w:p>
+      <w:r>
+        <w:t>The supporting server-side stack consists of some developer code and three principle .NET libraries: Web API, Entity Framework, and Breeze.NET … as summarized in this diagram:</w:t>
+      </w:r>
+    </w:p>
+    <w:p>
+      <w:r>
+        <w:rPr>
+          <w:noProof/>
+        </w:rPr>
+        <w:lastRenderedPageBreak/>
+        <w:drawing>
+          <wp:inline distT="0" distB="0" distL="0" distR="0" wp14:anchorId="30539849" wp14:editId="075F6598">
+            <wp:extent cx="3657600" cy="2802597"/>
+            <wp:effectExtent l="0" t="0" r="0" b="0"/>
+            <wp:docPr id="10" name="Picture 10"/>
+            <wp:cNvGraphicFramePr>
+              <a:graphicFrameLocks xmlns:a="http://schemas.openxmlformats.org/drawingml/2006/main" noChangeAspect="1"/>
+            </wp:cNvGraphicFramePr>
+            <a:graphic xmlns:a="http://schemas.openxmlformats.org/drawingml/2006/main">
+              <a:graphicData uri="http://schemas.openxmlformats.org/drawingml/2006/picture">
+                <pic:pic xmlns:pic="http://schemas.openxmlformats.org/drawingml/2006/picture">
+                  <pic:nvPicPr>
+                    <pic:cNvPr id="0" name=""/>
+                    <pic:cNvPicPr/>
+                  </pic:nvPicPr>
+                  <pic:blipFill>
+                    <a:blip r:embed="rId17"/>
+                    <a:stretch>
+                      <a:fillRect/>
+                    </a:stretch>
+                  </pic:blipFill>
+                  <pic:spPr>
+                    <a:xfrm>
+                      <a:off x="0" y="0"/>
+                      <a:ext cx="3657600" cy="2802597"/>
+                    </a:xfrm>
+                    <a:prstGeom prst="rect">
+                      <a:avLst/>
+                    </a:prstGeom>
+                  </pic:spPr>
+                </pic:pic>
+              </a:graphicData>
+            </a:graphic>
+          </wp:inline>
+        </w:drawing>
+      </w:r>
+    </w:p>
+    <w:p>
+      <w:r>
+        <w:t>[</w:t>
+      </w:r>
+      <w:r>
+        <w:t>Server</w:t>
+      </w:r>
+      <w:r>
+        <w:t>Architecture</w:t>
+      </w:r>
+      <w:r>
+        <w:t>.png]</w:t>
+      </w:r>
+    </w:p>
+    <w:p>
+      <w:r>
+        <w:t>The basic architecture is the same as you’ve seen in the ASP.NET SPA template. The implementation is much simpler: the DTOs were deleted and most of the Entity Framework details have been delegated to Breeze.NET.</w:t>
+      </w:r>
+    </w:p>
+    <w:p>
+      <w:pPr>
+        <w:pStyle w:val="Heading1"/>
+      </w:pPr>
+      <w:r>
+        <w:t>What Next</w:t>
+      </w:r>
+    </w:p>
+    <w:p>
+      <w:r>
+        <w:t xml:space="preserve">We suggest that you explore the code, guided by the </w:t>
+      </w:r>
+      <w:r>
+        <w:t xml:space="preserve">extensive </w:t>
       </w:r>
       <w:r>
         <w:rPr>
           <w:u w:val="single"/>
         </w:rPr>
-        <w:t>look elsewhere</w:t>
+        <w:t xml:space="preserve">discussion of </w:t>
       </w:r>
       <w:r>
         <w:rPr>
           <w:u w:val="single"/>
         </w:rPr>
-        <w:t xml:space="preserve"> [#link to notes with links to resources]</w:t>
-      </w:r>
-      <w:r>
-        <w:t xml:space="preserve"> for examples and guidance on this essential characteristic of JavaScript applications.</w:t>
-      </w:r>
-    </w:p>
-    <w:p>
-      <w:r>
-        <w:t>But there’s plenty to learn from this simple example. Let’s step inside.</w:t>
-      </w:r>
+        <w:t>both the client and the server</w:t>
+      </w:r>
+      <w:r>
+        <w:rPr>
+          <w:u w:val="single"/>
+        </w:rPr>
+        <w:t xml:space="preserve"> </w:t>
+      </w:r>
+      <w:r>
+        <w:rPr>
+          <w:u w:val="single"/>
+        </w:rPr>
+        <w:t>stacks</w:t>
+      </w:r>
+      <w:r>
+        <w:rPr>
+          <w:u w:val="single"/>
+        </w:rPr>
+        <w:t xml:space="preserve"> </w:t>
+      </w:r>
+      <w:r>
+        <w:rPr>
+          <w:u w:val="single"/>
+        </w:rPr>
+        <w:t>on the Breeze website</w:t>
+      </w:r>
+      <w:r>
+        <w:t>.</w:t>
+      </w:r>
+    </w:p>
+    <w:p>
+      <w:r>
+        <w:t xml:space="preserve">You might try playing with the Breeze client-side query; add some filters and sorts. You might add more model properties and more entities to get a better feel of end-to-end </w:t>
+      </w:r>
+      <w:r>
+        <w:t xml:space="preserve">SPA app development. </w:t>
+      </w:r>
+      <w:r>
+        <w:t xml:space="preserve">Some folks will tear out the </w:t>
+      </w:r>
+      <w:proofErr w:type="spellStart"/>
+      <w:r>
+        <w:t>Todo</w:t>
+      </w:r>
+      <w:proofErr w:type="spellEnd"/>
+      <w:r>
+        <w:t xml:space="preserve"> model and replace it with a model of their own.</w:t>
+      </w:r>
+      <w:r>
+        <w:t xml:space="preserve"> This is a good learning exercise.</w:t>
+      </w:r>
+    </w:p>
+    <w:p>
+      <w:r>
+        <w:t xml:space="preserve">Eventually you’ll be ready for the next big step: adding client-side screens and navigating among them. You’ll leave this SPA template behind and turn to a more complete SPA stack such as </w:t>
+      </w:r>
+      <w:hyperlink r:id="rId18" w:anchor="readme" w:history="1">
+        <w:r>
+          <w:rPr>
+            <w:rStyle w:val="Hyperlink"/>
+          </w:rPr>
+          <w:t>John Papa’s Hot Towel</w:t>
+        </w:r>
+      </w:hyperlink>
+      <w:r>
+        <w:t xml:space="preserve"> which adds </w:t>
+      </w:r>
+      <w:proofErr w:type="spellStart"/>
+      <w:r>
+        <w:t>Durandal</w:t>
+      </w:r>
+      <w:proofErr w:type="spellEnd"/>
+      <w:r>
+        <w:t xml:space="preserve"> to the Breeze and Knockout mix that you first met here in the Breeze SPA template.</w:t>
+      </w:r>
+      <w:bookmarkStart w:id="0" w:name="_GoBack"/>
+      <w:bookmarkEnd w:id="0"/>
     </w:p>
     <w:p>
       <w:pPr>
@@ -657,7 +1236,11 @@
         <w:t>differences b</w:t>
       </w:r>
       <w:r>
-        <w:t>ut we can’t do that in a vacuum. So w</w:t>
+        <w:t xml:space="preserve">ut we can’t do that in a </w:t>
+      </w:r>
+      <w:r>
+        <w:lastRenderedPageBreak/>
+        <w:t>vacuum. So w</w:t>
       </w:r>
       <w:r>
         <w:t xml:space="preserve">e’ll </w:t>
@@ -714,7 +1297,6 @@
               <w:rPr>
                 <w:noProof/>
               </w:rPr>
-              <w:lastRenderedPageBreak/>
               <w:drawing>
                 <wp:inline distT="0" distB="0" distL="0" distR="0" wp14:anchorId="73C225E2" wp14:editId="4088FAE7">
                   <wp:extent cx="2428572" cy="3695238"/>
@@ -731,7 +1313,7 @@
                           <pic:cNvPicPr/>
                         </pic:nvPicPr>
                         <pic:blipFill>
-                          <a:blip r:embed="rId12"/>
+                          <a:blip r:embed="rId19"/>
                           <a:stretch>
                             <a:fillRect/>
                           </a:stretch>
@@ -1075,7 +1657,7 @@
           <w:numId w:val="5"/>
         </w:numPr>
       </w:pPr>
-      <w:hyperlink r:id="rId13" w:history="1">
+      <w:hyperlink r:id="rId20" w:history="1">
         <w:proofErr w:type="spellStart"/>
         <w:r>
           <w:rPr>
@@ -1097,7 +1679,7 @@
           <w:numId w:val="5"/>
         </w:numPr>
       </w:pPr>
-      <w:hyperlink r:id="rId14" w:history="1">
+      <w:hyperlink r:id="rId21" w:history="1">
         <w:proofErr w:type="spellStart"/>
         <w:r>
           <w:rPr>
@@ -1125,7 +1707,7 @@
           <w:numId w:val="5"/>
         </w:numPr>
       </w:pPr>
-      <w:hyperlink r:id="rId15" w:history="1">
+      <w:hyperlink r:id="rId22" w:history="1">
         <w:r>
           <w:rPr>
             <w:rStyle w:val="Hyperlink"/>
@@ -1151,7 +1733,7 @@
           <w:numId w:val="5"/>
         </w:numPr>
       </w:pPr>
-      <w:hyperlink r:id="rId16" w:history="1">
+      <w:hyperlink r:id="rId23" w:history="1">
         <w:proofErr w:type="spellStart"/>
         <w:r>
           <w:rPr>
@@ -1179,7 +1761,7 @@
           <w:numId w:val="5"/>
         </w:numPr>
       </w:pPr>
-      <w:hyperlink r:id="rId17" w:history="1">
+      <w:hyperlink r:id="rId24" w:history="1">
         <w:proofErr w:type="spellStart"/>
         <w:r>
           <w:rPr>
@@ -1201,7 +1783,7 @@
           <w:numId w:val="5"/>
         </w:numPr>
       </w:pPr>
-      <w:hyperlink r:id="rId18" w:anchor="readme" w:history="1">
+      <w:hyperlink r:id="rId25" w:anchor="readme" w:history="1">
         <w:r>
           <w:rPr>
             <w:rStyle w:val="Hyperlink"/>
@@ -1253,10 +1835,10 @@
         </w:rPr>
         <w:lastRenderedPageBreak/>
         <w:drawing>
-          <wp:inline distT="0" distB="0" distL="0" distR="0" wp14:anchorId="28944E78" wp14:editId="655858F3">
-            <wp:extent cx="3973484" cy="3014074"/>
-            <wp:effectExtent l="0" t="0" r="8255" b="0"/>
-            <wp:docPr id="15" name="Picture 15"/>
+          <wp:inline distT="0" distB="0" distL="0" distR="0" wp14:anchorId="2AFEEDA8" wp14:editId="10EFFF81">
+            <wp:extent cx="3692136" cy="2818015"/>
+            <wp:effectExtent l="0" t="0" r="3810" b="1905"/>
+            <wp:docPr id="14" name="Picture 14"/>
             <wp:cNvGraphicFramePr>
               <a:graphicFrameLocks xmlns:a="http://schemas.openxmlformats.org/drawingml/2006/main" noChangeAspect="1"/>
             </wp:cNvGraphicFramePr>
@@ -1268,7 +1850,7 @@
                     <pic:cNvPicPr/>
                   </pic:nvPicPr>
                   <pic:blipFill>
-                    <a:blip r:embed="rId19"/>
+                    <a:blip r:embed="rId16"/>
                     <a:stretch>
                       <a:fillRect/>
                     </a:stretch>
@@ -1276,7 +1858,7 @@
                   <pic:spPr>
                     <a:xfrm>
                       <a:off x="0" y="0"/>
-                      <a:ext cx="3976131" cy="3016082"/>
+                      <a:ext cx="3693286" cy="2818893"/>
                     </a:xfrm>
                     <a:prstGeom prst="rect">
                       <a:avLst/>
@@ -1658,7 +2240,7 @@
                     <pic:cNvPicPr/>
                   </pic:nvPicPr>
                   <pic:blipFill>
-                    <a:blip r:embed="rId20"/>
+                    <a:blip r:embed="rId26"/>
                     <a:stretch>
                       <a:fillRect/>
                     </a:stretch>
@@ -2901,7 +3483,7 @@
                     <pic:cNvPicPr/>
                   </pic:nvPicPr>
                   <pic:blipFill>
-                    <a:blip r:embed="rId21"/>
+                    <a:blip r:embed="rId27"/>
                     <a:stretch>
                       <a:fillRect/>
                     </a:stretch>
@@ -4868,7 +5450,7 @@
       <w:r>
         <w:t xml:space="preserve">This is a good example of the Revealing Module Pattern described by </w:t>
       </w:r>
-      <w:hyperlink r:id="rId22" w:history="1">
+      <w:hyperlink r:id="rId28" w:history="1">
         <w:r>
           <w:rPr>
             <w:rStyle w:val="Hyperlink"/>
@@ -5941,7 +6523,7 @@
       <w:r>
         <w:t xml:space="preserve">We’ll need a Breeze </w:t>
       </w:r>
-      <w:hyperlink r:id="rId23" w:history="1">
+      <w:hyperlink r:id="rId29" w:history="1">
         <w:proofErr w:type="spellStart"/>
         <w:r>
           <w:rPr>
@@ -6941,7 +7523,7 @@
       <w:r>
         <w:t xml:space="preserve">Checkout the </w:t>
       </w:r>
-      <w:hyperlink r:id="rId24" w:history="1">
+      <w:hyperlink r:id="rId30" w:history="1">
         <w:r>
           <w:rPr>
             <w:rStyle w:val="Hyperlink"/>
@@ -9042,7 +9624,7 @@
       <w:r>
         <w:t xml:space="preserve"> turns these constraints into </w:t>
       </w:r>
-      <w:hyperlink r:id="rId25" w:history="1">
+      <w:hyperlink r:id="rId31" w:history="1">
         <w:r>
           <w:rPr>
             <w:rStyle w:val="Hyperlink"/>
@@ -9141,7 +9723,7 @@
                     <pic:cNvPicPr/>
                   </pic:nvPicPr>
                   <pic:blipFill>
-                    <a:blip r:embed="rId26"/>
+                    <a:blip r:embed="rId32"/>
                     <a:stretch>
                       <a:fillRect/>
                     </a:stretch>
@@ -9467,7 +10049,7 @@
       <w:r>
         <w:t xml:space="preserve"> in Breeze. Breeze “entities” are self-tracking. Each entity maintains an </w:t>
       </w:r>
-      <w:hyperlink r:id="rId27" w:history="1">
+      <w:hyperlink r:id="rId33" w:history="1">
         <w:proofErr w:type="spellStart"/>
         <w:r>
           <w:rPr>
@@ -10498,7 +11080,7 @@
       <w:r>
         <w:t xml:space="preserve">The Breeze </w:t>
       </w:r>
-      <w:hyperlink r:id="rId28" w:history="1">
+      <w:hyperlink r:id="rId34" w:history="1">
         <w:r>
           <w:rPr>
             <w:rStyle w:val="Hyperlink"/>
@@ -10607,7 +11189,7 @@
     </w:p>
     <w:p>
       <w:pPr>
-        <w:pStyle w:val="Heading4"/>
+        <w:pStyle w:val="Heading2"/>
       </w:pPr>
       <w:proofErr w:type="spellStart"/>
       <w:r>
@@ -11106,7 +11688,7 @@
     </w:p>
     <w:p>
       <w:pPr>
-        <w:pStyle w:val="Heading3"/>
+        <w:pStyle w:val="Heading2"/>
       </w:pPr>
       <w:proofErr w:type="spellStart"/>
       <w:r>
@@ -11127,7 +11709,7 @@
       <w:r>
         <w:t xml:space="preserve">This application uses </w:t>
       </w:r>
-      <w:hyperlink r:id="rId29" w:history="1">
+      <w:hyperlink r:id="rId35" w:history="1">
         <w:r>
           <w:rPr>
             <w:rStyle w:val="Hyperlink"/>
@@ -11423,7 +12005,7 @@
           <w:numId w:val="5"/>
         </w:numPr>
       </w:pPr>
-      <w:hyperlink r:id="rId30" w:anchor="readme" w:history="1">
+      <w:hyperlink r:id="rId36" w:anchor="readme" w:history="1">
         <w:r>
           <w:rPr>
             <w:rStyle w:val="Hyperlink"/>
@@ -11443,7 +12025,7 @@
           <w:numId w:val="5"/>
         </w:numPr>
       </w:pPr>
-      <w:hyperlink r:id="rId31" w:history="1">
+      <w:hyperlink r:id="rId37" w:history="1">
         <w:r>
           <w:rPr>
             <w:rStyle w:val="Hyperlink"/>
@@ -11463,7 +12045,7 @@
           <w:numId w:val="5"/>
         </w:numPr>
       </w:pPr>
-      <w:hyperlink r:id="rId32" w:history="1">
+      <w:hyperlink r:id="rId38" w:history="1">
         <w:r>
           <w:rPr>
             <w:rStyle w:val="Hyperlink"/>
@@ -11495,7 +12077,7 @@
           <w:numId w:val="5"/>
         </w:numPr>
       </w:pPr>
-      <w:hyperlink r:id="rId33" w:history="1">
+      <w:hyperlink r:id="rId39" w:history="1">
         <w:r>
           <w:rPr>
             <w:rStyle w:val="Hyperlink"/>
@@ -11515,7 +12097,7 @@
     </w:p>
     <w:p>
       <w:pPr>
-        <w:pStyle w:val="Heading3"/>
+        <w:pStyle w:val="Heading2"/>
       </w:pPr>
       <w:r>
         <w:t>Controllers</w:t>
@@ -11523,6 +12105,67 @@
     </w:p>
     <w:p>
       <w:r>
+        <w:t>With those application start files squared away, we’re ready to look at the important elements of the server-side stack. The following diagram will be our guide as we work back from the client-facing Web API to the entity model.</w:t>
+      </w:r>
+    </w:p>
+    <w:p>
+      <w:r>
+        <w:rPr>
+          <w:noProof/>
+        </w:rPr>
+        <w:drawing>
+          <wp:inline distT="0" distB="0" distL="0" distR="0" wp14:anchorId="7D04F22A" wp14:editId="41CB36CF">
+            <wp:extent cx="3657600" cy="2802597"/>
+            <wp:effectExtent l="0" t="0" r="0" b="0"/>
+            <wp:docPr id="16" name="Picture 16"/>
+            <wp:cNvGraphicFramePr>
+              <a:graphicFrameLocks xmlns:a="http://schemas.openxmlformats.org/drawingml/2006/main" noChangeAspect="1"/>
+            </wp:cNvGraphicFramePr>
+            <a:graphic xmlns:a="http://schemas.openxmlformats.org/drawingml/2006/main">
+              <a:graphicData uri="http://schemas.openxmlformats.org/drawingml/2006/picture">
+                <pic:pic xmlns:pic="http://schemas.openxmlformats.org/drawingml/2006/picture">
+                  <pic:nvPicPr>
+                    <pic:cNvPr id="0" name=""/>
+                    <pic:cNvPicPr/>
+                  </pic:nvPicPr>
+                  <pic:blipFill>
+                    <a:blip r:embed="rId17"/>
+                    <a:stretch>
+                      <a:fillRect/>
+                    </a:stretch>
+                  </pic:blipFill>
+                  <pic:spPr>
+                    <a:xfrm>
+                      <a:off x="0" y="0"/>
+                      <a:ext cx="3657600" cy="2802597"/>
+                    </a:xfrm>
+                    <a:prstGeom prst="rect">
+                      <a:avLst/>
+                    </a:prstGeom>
+                  </pic:spPr>
+                </pic:pic>
+              </a:graphicData>
+            </a:graphic>
+          </wp:inline>
+        </w:drawing>
+      </w:r>
+    </w:p>
+    <w:p>
+      <w:r>
+        <w:t>[</w:t>
+      </w:r>
+      <w:r>
+        <w:t>Server</w:t>
+      </w:r>
+      <w:r>
+        <w:t>Architecture</w:t>
+      </w:r>
+      <w:r>
+        <w:t>.png]</w:t>
+      </w:r>
+    </w:p>
+    <w:p>
+      <w:r>
         <w:t xml:space="preserve">By convention, the </w:t>
       </w:r>
       <w:r>
@@ -11540,6 +12183,7 @@
         <w:rPr>
           <w:noProof/>
         </w:rPr>
+        <w:lastRenderedPageBreak/>
         <w:drawing>
           <wp:inline distT="0" distB="0" distL="0" distR="0" wp14:anchorId="33CE2F7B" wp14:editId="08003E14">
             <wp:extent cx="3624349" cy="1145669"/>
@@ -11556,7 +12200,7 @@
                     <pic:cNvPicPr/>
                   </pic:nvPicPr>
                   <pic:blipFill>
-                    <a:blip r:embed="rId34"/>
+                    <a:blip r:embed="rId40"/>
                     <a:stretch>
                       <a:fillRect/>
                     </a:stretch>
@@ -11647,7 +12291,7 @@
     </w:p>
     <w:p>
       <w:pPr>
-        <w:pStyle w:val="Heading3"/>
+        <w:pStyle w:val="Heading2"/>
       </w:pPr>
       <w:proofErr w:type="spellStart"/>
       <w:r>
@@ -11799,7 +12443,6 @@
         <w:pStyle w:val="Heading4"/>
       </w:pPr>
       <w:r>
-        <w:lastRenderedPageBreak/>
         <w:t xml:space="preserve">Metadata and </w:t>
       </w:r>
       <w:proofErr w:type="spellStart"/>
@@ -12013,6 +12656,7 @@
           <w:szCs w:val="20"/>
           <w:highlight w:val="white"/>
         </w:rPr>
+        <w:lastRenderedPageBreak/>
         <w:t>public</w:t>
       </w:r>
       <w:proofErr w:type="gramEnd"/>
@@ -13054,211 +13698,211 @@
           <w:szCs w:val="18"/>
           <w:shd w:val="clear" w:color="auto" w:fill="FFFFFF"/>
         </w:rPr>
+        <w:t>http://localhost:60124/api/Todo/TodoLists?$expand=Todos</w:t>
+      </w:r>
+    </w:p>
+    <w:p>
+      <w:r>
+        <w:t xml:space="preserve">The client may be able to satisfy all of its data retrieval requirements by this single query method alone, thus maintaining a lean controller. When a single </w:t>
+      </w:r>
+      <w:proofErr w:type="spellStart"/>
+      <w:r>
+        <w:rPr>
+          <w:rFonts w:ascii="Consolas" w:hAnsi="Consolas" w:cs="Consolas"/>
+        </w:rPr>
+        <w:t>IQueryable</w:t>
+      </w:r>
+      <w:proofErr w:type="spellEnd"/>
+      <w:r>
+        <w:t xml:space="preserve"> method won’t suffice, you can add specialized GET actions to the controller and call them from the Breeze client.</w:t>
+      </w:r>
+    </w:p>
+    <w:p>
+      <w:r>
+        <w:t xml:space="preserve">It follows that the controller grows slowly, as slowly as one query method per exposed model type. For example, if the client needed </w:t>
+      </w:r>
+      <w:proofErr w:type="spellStart"/>
+      <w:r>
+        <w:rPr>
+          <w:rFonts w:ascii="Consolas" w:hAnsi="Consolas" w:cs="Consolas"/>
+        </w:rPr>
+        <w:t>TodoItems</w:t>
+      </w:r>
+      <w:proofErr w:type="spellEnd"/>
+      <w:r>
+        <w:t xml:space="preserve">, independent of their parent </w:t>
+      </w:r>
+      <w:proofErr w:type="spellStart"/>
+      <w:r>
+        <w:rPr>
+          <w:rFonts w:ascii="Consolas" w:hAnsi="Consolas" w:cs="Consolas"/>
+        </w:rPr>
+        <w:t>TodoLists</w:t>
+      </w:r>
+      <w:proofErr w:type="spellEnd"/>
+      <w:r>
+        <w:t>, we could add a fourth “</w:t>
+      </w:r>
+      <w:proofErr w:type="spellStart"/>
+      <w:r>
+        <w:rPr>
+          <w:i/>
+        </w:rPr>
+        <w:t>Todo</w:t>
+      </w:r>
+      <w:r>
+        <w:rPr>
+          <w:i/>
+        </w:rPr>
+        <w:t>Item</w:t>
+      </w:r>
+      <w:r>
+        <w:rPr>
+          <w:i/>
+        </w:rPr>
+        <w:t>s</w:t>
+      </w:r>
+      <w:proofErr w:type="spellEnd"/>
+      <w:r>
+        <w:t xml:space="preserve">” query action method similar to the </w:t>
+      </w:r>
+      <w:proofErr w:type="spellStart"/>
+      <w:r>
+        <w:rPr>
+          <w:rFonts w:ascii="Consolas" w:hAnsi="Consolas" w:cs="Consolas"/>
+        </w:rPr>
+        <w:t>TodoLists</w:t>
+      </w:r>
+      <w:proofErr w:type="spellEnd"/>
+      <w:r>
+        <w:t xml:space="preserve"> method. </w:t>
+      </w:r>
+    </w:p>
+    <w:p>
+      <w:pPr>
+        <w:spacing w:before="200"/>
+      </w:pPr>
+      <w:r>
+        <w:t xml:space="preserve">Aside from </w:t>
+      </w:r>
+      <w:r>
+        <w:t>granting</w:t>
+      </w:r>
+      <w:r>
+        <w:t xml:space="preserve"> the client more flexibility for free, this approach also performs much better. </w:t>
+      </w:r>
+      <w:r>
+        <w:t>The</w:t>
+      </w:r>
+      <w:r>
+        <w:t xml:space="preserve"> client-specified filtering, ordering, paging, and expand will execute on the data tier, not on the server tier.</w:t>
+      </w:r>
+    </w:p>
+    <w:p>
+      <w:pPr>
+        <w:spacing w:before="200"/>
+      </w:pPr>
+      <w:r>
+        <w:t>The original</w:t>
+      </w:r>
+      <w:r>
+        <w:t xml:space="preserve"> ASP.NET SPA</w:t>
+      </w:r>
+      <w:r>
+        <w:t xml:space="preserve"> query casts to </w:t>
+      </w:r>
+      <w:proofErr w:type="spellStart"/>
+      <w:r>
+        <w:rPr>
+          <w:rFonts w:ascii="Consolas" w:hAnsi="Consolas" w:cs="Consolas"/>
+        </w:rPr>
+        <w:t>IEnumerable</w:t>
+      </w:r>
+      <w:proofErr w:type="spellEnd"/>
+      <w:r>
+        <w:t xml:space="preserve"> which means </w:t>
+      </w:r>
+      <w:r>
+        <w:t>the server will fetch every one of the</w:t>
+      </w:r>
+      <w:r>
+        <w:t xml:space="preserve"> user’s </w:t>
+      </w:r>
+      <w:proofErr w:type="spellStart"/>
+      <w:r>
+        <w:rPr>
+          <w:rFonts w:ascii="Consolas" w:hAnsi="Consolas" w:cs="Consolas"/>
+        </w:rPr>
+        <w:t>TodoLists</w:t>
+      </w:r>
+      <w:proofErr w:type="spellEnd"/>
+      <w:r>
+        <w:t xml:space="preserve"> even if the client queried for only one of them. Worse, the DTO makes a second trip to the database to get the child </w:t>
+      </w:r>
+      <w:proofErr w:type="spellStart"/>
+      <w:r>
+        <w:rPr>
+          <w:rFonts w:ascii="Consolas" w:hAnsi="Consolas" w:cs="Consolas"/>
+        </w:rPr>
+        <w:t>TodoItems</w:t>
+      </w:r>
+      <w:proofErr w:type="spellEnd"/>
+      <w:r>
+        <w:t xml:space="preserve"> for each and every </w:t>
+      </w:r>
+      <w:proofErr w:type="spellStart"/>
+      <w:r>
+        <w:rPr>
+          <w:rFonts w:ascii="Consolas" w:hAnsi="Consolas" w:cs="Consolas"/>
+        </w:rPr>
+        <w:t>TodoList</w:t>
+      </w:r>
+      <w:proofErr w:type="spellEnd"/>
+      <w:r>
+        <w:t xml:space="preserve">. </w:t>
+      </w:r>
+    </w:p>
+    <w:p>
+      <w:pPr>
+        <w:spacing w:before="200"/>
+      </w:pPr>
+      <w:r>
+        <w:t>Of course you’ll never notice in this application which</w:t>
+      </w:r>
+      <w:r>
+        <w:t xml:space="preserve"> doesn’t do any serious querying.  Upon launch it asks for all </w:t>
+      </w:r>
+      <w:proofErr w:type="spellStart"/>
+      <w:r>
+        <w:rPr>
+          <w:rFonts w:ascii="Consolas" w:hAnsi="Consolas" w:cs="Consolas"/>
+        </w:rPr>
+        <w:t>TodoLists</w:t>
+      </w:r>
+      <w:proofErr w:type="spellEnd"/>
+      <w:r>
+        <w:t xml:space="preserve"> belonging to the current user and that’s the last time it asks for any data</w:t>
+      </w:r>
+      <w:r>
+        <w:t xml:space="preserve">. </w:t>
+      </w:r>
+      <w:r>
+        <w:t xml:space="preserve">We’ll have to imagine how the controllers </w:t>
+      </w:r>
+      <w:r>
+        <w:t xml:space="preserve">will be affected by </w:t>
+      </w:r>
+      <w:r>
+        <w:t>richer client requirements.</w:t>
+      </w:r>
+    </w:p>
+    <w:p>
+      <w:pPr>
+        <w:pStyle w:val="Heading4"/>
+      </w:pPr>
+      <w:proofErr w:type="spellStart"/>
+      <w:r>
         <w:lastRenderedPageBreak/>
-        <w:t>http://localhost:60124/api/Todo/TodoLists?$expand=Todos</w:t>
-      </w:r>
-    </w:p>
-    <w:p>
-      <w:r>
-        <w:t xml:space="preserve">The client may be able to satisfy all of its data retrieval requirements by this single query method alone, thus maintaining a lean controller. When a single </w:t>
-      </w:r>
-      <w:proofErr w:type="spellStart"/>
-      <w:r>
-        <w:rPr>
-          <w:rFonts w:ascii="Consolas" w:hAnsi="Consolas" w:cs="Consolas"/>
-        </w:rPr>
-        <w:t>IQueryable</w:t>
-      </w:r>
-      <w:proofErr w:type="spellEnd"/>
-      <w:r>
-        <w:t xml:space="preserve"> method won’t suffice, you can add specialized GET actions to the controller and call them from the Breeze client.</w:t>
-      </w:r>
-    </w:p>
-    <w:p>
-      <w:r>
-        <w:t xml:space="preserve">It follows that the controller grows slowly, as slowly as one query method per exposed model type. For example, if the client needed </w:t>
-      </w:r>
-      <w:proofErr w:type="spellStart"/>
-      <w:r>
-        <w:rPr>
-          <w:rFonts w:ascii="Consolas" w:hAnsi="Consolas" w:cs="Consolas"/>
-        </w:rPr>
-        <w:t>TodoItems</w:t>
-      </w:r>
-      <w:proofErr w:type="spellEnd"/>
-      <w:r>
-        <w:t xml:space="preserve">, independent of their parent </w:t>
-      </w:r>
-      <w:proofErr w:type="spellStart"/>
-      <w:r>
-        <w:rPr>
-          <w:rFonts w:ascii="Consolas" w:hAnsi="Consolas" w:cs="Consolas"/>
-        </w:rPr>
-        <w:t>TodoLists</w:t>
-      </w:r>
-      <w:proofErr w:type="spellEnd"/>
-      <w:r>
-        <w:t>, we could add a fourth “</w:t>
-      </w:r>
-      <w:proofErr w:type="spellStart"/>
-      <w:r>
-        <w:rPr>
-          <w:i/>
-        </w:rPr>
-        <w:t>Todo</w:t>
-      </w:r>
-      <w:r>
-        <w:rPr>
-          <w:i/>
-        </w:rPr>
-        <w:t>Item</w:t>
-      </w:r>
-      <w:r>
-        <w:rPr>
-          <w:i/>
-        </w:rPr>
-        <w:t>s</w:t>
-      </w:r>
-      <w:proofErr w:type="spellEnd"/>
-      <w:r>
-        <w:t xml:space="preserve">” query action method similar to the </w:t>
-      </w:r>
-      <w:proofErr w:type="spellStart"/>
-      <w:r>
-        <w:rPr>
-          <w:rFonts w:ascii="Consolas" w:hAnsi="Consolas" w:cs="Consolas"/>
-        </w:rPr>
-        <w:t>TodoLists</w:t>
-      </w:r>
-      <w:proofErr w:type="spellEnd"/>
-      <w:r>
-        <w:t xml:space="preserve"> method. </w:t>
-      </w:r>
-    </w:p>
-    <w:p>
-      <w:pPr>
-        <w:spacing w:before="200"/>
-      </w:pPr>
-      <w:r>
-        <w:t xml:space="preserve">Aside from </w:t>
-      </w:r>
-      <w:r>
-        <w:t>granting</w:t>
-      </w:r>
-      <w:r>
-        <w:t xml:space="preserve"> the client more flexibility for free, this approach also performs much better. </w:t>
-      </w:r>
-      <w:r>
-        <w:t>The</w:t>
-      </w:r>
-      <w:r>
-        <w:t xml:space="preserve"> client-specified filtering, ordering, paging, and expand will execute on the data tier, not on the server tier.</w:t>
-      </w:r>
-    </w:p>
-    <w:p>
-      <w:pPr>
-        <w:spacing w:before="200"/>
-      </w:pPr>
-      <w:r>
-        <w:t>The original</w:t>
-      </w:r>
-      <w:r>
-        <w:t xml:space="preserve"> ASP.NET SPA</w:t>
-      </w:r>
-      <w:r>
-        <w:t xml:space="preserve"> query casts to </w:t>
-      </w:r>
-      <w:proofErr w:type="spellStart"/>
-      <w:r>
-        <w:rPr>
-          <w:rFonts w:ascii="Consolas" w:hAnsi="Consolas" w:cs="Consolas"/>
-        </w:rPr>
-        <w:t>IEnumerable</w:t>
-      </w:r>
-      <w:proofErr w:type="spellEnd"/>
-      <w:r>
-        <w:t xml:space="preserve"> which means </w:t>
-      </w:r>
-      <w:r>
-        <w:t>the server will fetch every one of the</w:t>
-      </w:r>
-      <w:r>
-        <w:t xml:space="preserve"> user’s </w:t>
-      </w:r>
-      <w:proofErr w:type="spellStart"/>
-      <w:r>
-        <w:rPr>
-          <w:rFonts w:ascii="Consolas" w:hAnsi="Consolas" w:cs="Consolas"/>
-        </w:rPr>
-        <w:t>TodoLists</w:t>
-      </w:r>
-      <w:proofErr w:type="spellEnd"/>
-      <w:r>
-        <w:t xml:space="preserve"> even if the client queried for only one of them. Worse, the DTO makes a second trip to the database to get the child </w:t>
-      </w:r>
-      <w:proofErr w:type="spellStart"/>
-      <w:r>
-        <w:rPr>
-          <w:rFonts w:ascii="Consolas" w:hAnsi="Consolas" w:cs="Consolas"/>
-        </w:rPr>
-        <w:t>TodoItems</w:t>
-      </w:r>
-      <w:proofErr w:type="spellEnd"/>
-      <w:r>
-        <w:t xml:space="preserve"> for each and every </w:t>
-      </w:r>
-      <w:proofErr w:type="spellStart"/>
-      <w:r>
-        <w:rPr>
-          <w:rFonts w:ascii="Consolas" w:hAnsi="Consolas" w:cs="Consolas"/>
-        </w:rPr>
-        <w:t>TodoList</w:t>
-      </w:r>
-      <w:proofErr w:type="spellEnd"/>
-      <w:r>
-        <w:t xml:space="preserve">. </w:t>
-      </w:r>
-    </w:p>
-    <w:p>
-      <w:pPr>
-        <w:spacing w:before="200"/>
-      </w:pPr>
-      <w:r>
-        <w:t>Of course you’ll never notice in this application which</w:t>
-      </w:r>
-      <w:r>
-        <w:t xml:space="preserve"> doesn’t do any serious querying.  Upon launch it asks for all </w:t>
-      </w:r>
-      <w:proofErr w:type="spellStart"/>
-      <w:r>
-        <w:rPr>
-          <w:rFonts w:ascii="Consolas" w:hAnsi="Consolas" w:cs="Consolas"/>
-        </w:rPr>
-        <w:t>TodoLists</w:t>
-      </w:r>
-      <w:proofErr w:type="spellEnd"/>
-      <w:r>
-        <w:t xml:space="preserve"> belonging to the current user and that’s the last time it asks for any data</w:t>
-      </w:r>
-      <w:r>
-        <w:t xml:space="preserve">. </w:t>
-      </w:r>
-      <w:r>
-        <w:t xml:space="preserve">We’ll have to imagine how the controllers </w:t>
-      </w:r>
-      <w:r>
-        <w:t xml:space="preserve">will be affected by </w:t>
-      </w:r>
-      <w:r>
-        <w:t>richer client requirements.</w:t>
-      </w:r>
-    </w:p>
-    <w:p>
-      <w:pPr>
-        <w:pStyle w:val="Heading4"/>
-      </w:pPr>
-      <w:proofErr w:type="spellStart"/>
-      <w:r>
         <w:t>TodoController</w:t>
       </w:r>
       <w:proofErr w:type="spellEnd"/>
@@ -13348,7 +13992,7 @@
             <w:r>
               <w:t xml:space="preserve">Configures this controller to talk to Breeze clients. It replaces all filters with a </w:t>
             </w:r>
-            <w:hyperlink r:id="rId35" w:history="1">
+            <w:hyperlink r:id="rId41" w:history="1">
               <w:proofErr w:type="spellStart"/>
               <w:r>
                 <w:rPr>
@@ -13420,7 +14064,7 @@
     </w:tbl>
     <w:p>
       <w:pPr>
-        <w:pStyle w:val="Heading3"/>
+        <w:pStyle w:val="Heading2"/>
       </w:pPr>
       <w:r>
         <w:t>Models</w:t>
@@ -13447,7 +14091,7 @@
                     <pic:cNvPicPr/>
                   </pic:nvPicPr>
                   <pic:blipFill>
-                    <a:blip r:embed="rId36"/>
+                    <a:blip r:embed="rId42"/>
                     <a:stretch>
                       <a:fillRect/>
                     </a:stretch>
@@ -13522,176 +14166,173 @@
         <w:t xml:space="preserve">. The only </w:t>
       </w:r>
       <w:r>
-        <w:t xml:space="preserve">entity class </w:t>
-      </w:r>
+        <w:t>entity class changes</w:t>
+      </w:r>
+      <w:r>
+        <w:t xml:space="preserve">: we added </w:t>
+      </w:r>
+      <w:proofErr w:type="spellStart"/>
+      <w:r>
+        <w:rPr>
+          <w:rFonts w:ascii="Consolas" w:hAnsi="Consolas" w:cs="Consolas"/>
+          <w:b/>
+        </w:rPr>
+        <w:t>MaxLength</w:t>
+      </w:r>
+      <w:proofErr w:type="spellEnd"/>
+      <w:r>
+        <w:t xml:space="preserve"> attributes to the </w:t>
+      </w:r>
+      <w:r>
+        <w:rPr>
+          <w:rFonts w:ascii="Consolas" w:hAnsi="Consolas" w:cs="Consolas"/>
+          <w:b/>
+        </w:rPr>
+        <w:t>Title</w:t>
+      </w:r>
+      <w:r>
+        <w:t xml:space="preserve"> properties so we could demonstrate Breeze validation. Breeze includes the maximum string length and required constraints in the metadata it sends to the client. </w:t>
+      </w:r>
+      <w:r>
+        <w:t>We</w:t>
+      </w:r>
+      <w:r>
+        <w:t xml:space="preserve"> get these validations for free in Breeze. The user </w:t>
+      </w:r>
+      <w:r>
+        <w:t>learns</w:t>
+      </w:r>
+      <w:r>
+        <w:t xml:space="preserve"> about validation errors immediately, without a delayed rejection from the server. Of course EF will also apply these validations on the server automatically; that’s a feature of EF’s </w:t>
+      </w:r>
+      <w:proofErr w:type="spellStart"/>
+      <w:r>
+        <w:rPr>
+          <w:rFonts w:ascii="Consolas" w:hAnsi="Consolas" w:cs="Consolas"/>
+        </w:rPr>
+        <w:t>DbContext</w:t>
+      </w:r>
+      <w:proofErr w:type="spellEnd"/>
+      <w:r>
+        <w:t>.</w:t>
+      </w:r>
+    </w:p>
+    <w:p>
+      <w:r>
+        <w:t>The Breeze model omits the DTO classes which are neither needed nor wanted. The shape</w:t>
+      </w:r>
+      <w:r>
+        <w:t>s</w:t>
+      </w:r>
+      <w:r>
+        <w:t xml:space="preserve"> of the </w:t>
+      </w:r>
+      <w:proofErr w:type="spellStart"/>
+      <w:r>
+        <w:t>TodoItem</w:t>
+      </w:r>
+      <w:proofErr w:type="spellEnd"/>
+      <w:r>
+        <w:t xml:space="preserve"> and </w:t>
+      </w:r>
+      <w:proofErr w:type="spellStart"/>
+      <w:r>
+        <w:t>TodoList</w:t>
+      </w:r>
+      <w:proofErr w:type="spellEnd"/>
+      <w:r>
+        <w:t xml:space="preserve"> types </w:t>
+      </w:r>
+      <w:r>
+        <w:t>are</w:t>
+      </w:r>
+      <w:r>
+        <w:t xml:space="preserve"> the same on client and server so there is no reason to complicate the model with DTO classes.</w:t>
+      </w:r>
+    </w:p>
+    <w:p>
+      <w:r>
+        <w:t xml:space="preserve">The Breeze model adds a </w:t>
+      </w:r>
+      <w:proofErr w:type="spellStart"/>
+      <w:r>
+        <w:t>TodoRepository</w:t>
+      </w:r>
+      <w:proofErr w:type="spellEnd"/>
+      <w:r>
+        <w:t xml:space="preserve"> to encapsulate business logic governing client access to model data.</w:t>
+      </w:r>
+    </w:p>
+    <w:p>
+      <w:pPr>
+        <w:pStyle w:val="Heading2"/>
+      </w:pPr>
+      <w:r>
+        <w:t>Models/</w:t>
+      </w:r>
+      <w:proofErr w:type="spellStart"/>
+      <w:r>
+        <w:t>TodoRepository</w:t>
+      </w:r>
+      <w:proofErr w:type="spellEnd"/>
+    </w:p>
+    <w:p>
+      <w:r>
+        <w:t xml:space="preserve">The </w:t>
+      </w:r>
+      <w:proofErr w:type="spellStart"/>
+      <w:r>
+        <w:rPr>
+          <w:rFonts w:ascii="Consolas" w:hAnsi="Consolas" w:cs="Consolas"/>
+        </w:rPr>
+        <w:t>TodoRepository</w:t>
+      </w:r>
+      <w:proofErr w:type="spellEnd"/>
+      <w:r>
+        <w:t xml:space="preserve"> mediates between the Web API controller and the Entity Framework which provides access to the database (as it does for the ASP.NET SPA app). </w:t>
+      </w:r>
+    </w:p>
+    <w:p>
+      <w:r>
+        <w:t xml:space="preserve">We could have written the business logic inside the controller.  Instead, the three client-facing methods of the </w:t>
+      </w:r>
+      <w:proofErr w:type="spellStart"/>
+      <w:r>
+        <w:rPr>
+          <w:rFonts w:ascii="Consolas" w:hAnsi="Consolas" w:cs="Consolas"/>
+        </w:rPr>
+        <w:t>TodoController</w:t>
+      </w:r>
+      <w:proofErr w:type="spellEnd"/>
+      <w:r>
+        <w:t xml:space="preserve"> delegate to an instance of this </w:t>
+      </w:r>
+      <w:proofErr w:type="spellStart"/>
+      <w:r>
+        <w:rPr>
+          <w:rFonts w:ascii="Consolas" w:hAnsi="Consolas" w:cs="Consolas"/>
+        </w:rPr>
+        <w:t>TodoRepository</w:t>
+      </w:r>
+      <w:proofErr w:type="spellEnd"/>
+      <w:r>
+        <w:t xml:space="preserve"> class.  We’re conforming to a general principle of Web API controller design which argues for simple implementations. The controller is supposed to direct traffic, not do heavy work of its own.</w:t>
+      </w:r>
+    </w:p>
+    <w:p>
       <w:r>
         <w:lastRenderedPageBreak/>
-        <w:t>changes</w:t>
-      </w:r>
-      <w:r>
-        <w:t xml:space="preserve">: we added </w:t>
-      </w:r>
-      <w:proofErr w:type="spellStart"/>
-      <w:r>
-        <w:rPr>
-          <w:rFonts w:ascii="Consolas" w:hAnsi="Consolas" w:cs="Consolas"/>
-          <w:b/>
-        </w:rPr>
-        <w:t>MaxLength</w:t>
-      </w:r>
-      <w:proofErr w:type="spellEnd"/>
-      <w:r>
-        <w:t xml:space="preserve"> attributes to the </w:t>
-      </w:r>
-      <w:r>
-        <w:rPr>
-          <w:rFonts w:ascii="Consolas" w:hAnsi="Consolas" w:cs="Consolas"/>
-          <w:b/>
-        </w:rPr>
-        <w:t>Title</w:t>
-      </w:r>
-      <w:r>
-        <w:t xml:space="preserve"> properties so we could demonstrate Breeze validation. Breeze includes the maximum string length and required constraints in the metadata it sends to the client. </w:t>
-      </w:r>
-      <w:r>
-        <w:t>We</w:t>
-      </w:r>
-      <w:r>
-        <w:t xml:space="preserve"> get these validations for free in Breeze. The user </w:t>
-      </w:r>
-      <w:r>
-        <w:t>learns</w:t>
-      </w:r>
-      <w:r>
-        <w:t xml:space="preserve"> about validation errors immediately, without a delayed rejection from the server. Of course EF will also apply these validations on the server automatically; that’s a feature of EF’s </w:t>
-      </w:r>
-      <w:proofErr w:type="spellStart"/>
-      <w:r>
-        <w:rPr>
-          <w:rFonts w:ascii="Consolas" w:hAnsi="Consolas" w:cs="Consolas"/>
-        </w:rPr>
-        <w:t>DbContext</w:t>
-      </w:r>
-      <w:proofErr w:type="spellEnd"/>
-      <w:r>
-        <w:t>.</w:t>
-      </w:r>
-    </w:p>
-    <w:p>
-      <w:r>
-        <w:t>The Breeze model omits the DTO classes which are neither needed nor wanted. The shape</w:t>
-      </w:r>
-      <w:r>
-        <w:t>s</w:t>
-      </w:r>
-      <w:r>
-        <w:t xml:space="preserve"> of the </w:t>
-      </w:r>
-      <w:proofErr w:type="spellStart"/>
-      <w:r>
-        <w:t>TodoItem</w:t>
-      </w:r>
-      <w:proofErr w:type="spellEnd"/>
-      <w:r>
-        <w:t xml:space="preserve"> and </w:t>
-      </w:r>
-      <w:proofErr w:type="spellStart"/>
-      <w:r>
-        <w:t>TodoList</w:t>
-      </w:r>
-      <w:proofErr w:type="spellEnd"/>
-      <w:r>
-        <w:t xml:space="preserve"> types </w:t>
-      </w:r>
-      <w:r>
-        <w:t>are</w:t>
-      </w:r>
-      <w:r>
-        <w:t xml:space="preserve"> the same on client and server so there is no reason to complicate the model with DTO classes.</w:t>
-      </w:r>
-    </w:p>
-    <w:p>
-      <w:r>
-        <w:t xml:space="preserve">The Breeze model adds a </w:t>
-      </w:r>
-      <w:proofErr w:type="spellStart"/>
-      <w:r>
+        <w:t xml:space="preserve">The </w:t>
+      </w:r>
+      <w:proofErr w:type="spellStart"/>
+      <w:r>
+        <w:rPr>
+          <w:rFonts w:ascii="Consolas" w:hAnsi="Consolas" w:cs="Consolas"/>
+        </w:rPr>
         <w:t>TodoRepository</w:t>
       </w:r>
       <w:proofErr w:type="spellEnd"/>
       <w:r>
-        <w:t xml:space="preserve"> to encapsulate business logic governing client access to model data.</w:t>
-      </w:r>
-    </w:p>
-    <w:p>
-      <w:pPr>
-        <w:pStyle w:val="Heading3"/>
-      </w:pPr>
-      <w:r>
-        <w:t>Models/</w:t>
-      </w:r>
-      <w:proofErr w:type="spellStart"/>
-      <w:r>
-        <w:t>TodoRepository</w:t>
-      </w:r>
-      <w:proofErr w:type="spellEnd"/>
-    </w:p>
-    <w:p>
-      <w:r>
-        <w:t xml:space="preserve">The </w:t>
-      </w:r>
-      <w:proofErr w:type="spellStart"/>
-      <w:r>
-        <w:rPr>
-          <w:rFonts w:ascii="Consolas" w:hAnsi="Consolas" w:cs="Consolas"/>
-        </w:rPr>
-        <w:t>TodoRepository</w:t>
-      </w:r>
-      <w:proofErr w:type="spellEnd"/>
-      <w:r>
-        <w:t xml:space="preserve"> mediates between the Web API controller and the Entity Framework which provides access to the database (as it does for the ASP.NET SPA app). </w:t>
-      </w:r>
-    </w:p>
-    <w:p>
-      <w:r>
-        <w:t xml:space="preserve">We could have written the business logic inside the controller.  Instead, the three client-facing methods of the </w:t>
-      </w:r>
-      <w:proofErr w:type="spellStart"/>
-      <w:r>
-        <w:rPr>
-          <w:rFonts w:ascii="Consolas" w:hAnsi="Consolas" w:cs="Consolas"/>
-        </w:rPr>
-        <w:t>TodoController</w:t>
-      </w:r>
-      <w:proofErr w:type="spellEnd"/>
-      <w:r>
-        <w:t xml:space="preserve"> delegate to an instance of this </w:t>
-      </w:r>
-      <w:proofErr w:type="spellStart"/>
-      <w:r>
-        <w:rPr>
-          <w:rFonts w:ascii="Consolas" w:hAnsi="Consolas" w:cs="Consolas"/>
-        </w:rPr>
-        <w:t>TodoRepository</w:t>
-      </w:r>
-      <w:proofErr w:type="spellEnd"/>
-      <w:r>
-        <w:t xml:space="preserve"> class.  We’re conforming to a general principle of Web API controller design which argues for simple implementations. The controller is supposed to direct traffic, not do heavy work of its own.</w:t>
-      </w:r>
-    </w:p>
-    <w:p>
-      <w:r>
-        <w:t xml:space="preserve">The </w:t>
-      </w:r>
-      <w:proofErr w:type="spellStart"/>
-      <w:r>
-        <w:rPr>
-          <w:rFonts w:ascii="Consolas" w:hAnsi="Consolas" w:cs="Consolas"/>
-        </w:rPr>
-        <w:t>TodoRepository</w:t>
-      </w:r>
-      <w:proofErr w:type="spellEnd"/>
-      <w:r>
         <w:t xml:space="preserve"> </w:t>
       </w:r>
       <w:r>
@@ -13711,7 +14352,7 @@
       <w:r>
         <w:t xml:space="preserve">, which vastly simplifies interactions with the Entity Framework.  You can read about it </w:t>
       </w:r>
-      <w:hyperlink r:id="rId37" w:history="1">
+      <w:hyperlink r:id="rId43" w:history="1">
         <w:r>
           <w:rPr>
             <w:rStyle w:val="Hyperlink"/>
@@ -14244,7 +14885,6 @@
         <w:pStyle w:val="Heading4"/>
       </w:pPr>
       <w:r>
-        <w:lastRenderedPageBreak/>
         <w:t>Save constraints</w:t>
       </w:r>
     </w:p>
@@ -14274,7 +14914,7 @@
       <w:r>
         <w:t xml:space="preserve"> by </w:t>
       </w:r>
-      <w:hyperlink r:id="rId38" w:history="1">
+      <w:hyperlink r:id="rId44" w:history="1">
         <w:proofErr w:type="spellStart"/>
         <w:r>
           <w:rPr>
@@ -14867,6 +15507,7 @@
           <w:szCs w:val="18"/>
           <w:highlight w:val="white"/>
         </w:rPr>
+        <w:lastRenderedPageBreak/>
         <w:t xml:space="preserve">    }</w:t>
       </w:r>
     </w:p>
@@ -15136,7 +15777,6 @@
       </w:r>
       <w:proofErr w:type="spellStart"/>
       <w:r>
-        <w:lastRenderedPageBreak/>
         <w:t>BreezeJS</w:t>
       </w:r>
       <w:proofErr w:type="spellEnd"/>
@@ -15149,8 +15789,8 @@
     </w:p>
     <w:p/>
     <w:sectPr>
-      <w:headerReference w:type="default" r:id="rId39"/>
-      <w:footerReference w:type="default" r:id="rId40"/>
+      <w:headerReference w:type="default" r:id="rId45"/>
+      <w:footerReference w:type="default" r:id="rId46"/>
       <w:pgSz w:w="12240" w:h="15840"/>
       <w:pgMar w:top="1440" w:right="1440" w:bottom="1440" w:left="1440" w:header="720" w:footer="720" w:gutter="0"/>
       <w:cols w:space="720"/>
@@ -15219,7 +15859,7 @@
           <w:rPr>
             <w:noProof/>
           </w:rPr>
-          <w:t>2</w:t>
+          <w:t>6</w:t>
         </w:r>
         <w:r>
           <w:rPr>
@@ -16388,6 +17028,119 @@
       </w:pPr>
     </w:lvl>
   </w:abstractNum>
+  <w:abstractNum w:abstractNumId="10">
+    <w:nsid w:val="7EBA0968"/>
+    <w:multiLevelType w:val="hybridMultilevel"/>
+    <w:tmpl w:val="0060B9B0"/>
+    <w:lvl w:ilvl="0" w:tplc="04090001">
+      <w:start w:val="1"/>
+      <w:numFmt w:val="bullet"/>
+      <w:lvlText w:val=""/>
+      <w:lvlJc w:val="left"/>
+      <w:pPr>
+        <w:ind w:left="720" w:hanging="360"/>
+      </w:pPr>
+      <w:rPr>
+        <w:rFonts w:ascii="Symbol" w:hAnsi="Symbol" w:hint="default"/>
+      </w:rPr>
+    </w:lvl>
+    <w:lvl w:ilvl="1" w:tplc="04090003" w:tentative="1">
+      <w:start w:val="1"/>
+      <w:numFmt w:val="bullet"/>
+      <w:lvlText w:val="o"/>
+      <w:lvlJc w:val="left"/>
+      <w:pPr>
+        <w:ind w:left="1440" w:hanging="360"/>
+      </w:pPr>
+      <w:rPr>
+        <w:rFonts w:ascii="Courier New" w:hAnsi="Courier New" w:cs="Courier New" w:hint="default"/>
+      </w:rPr>
+    </w:lvl>
+    <w:lvl w:ilvl="2" w:tplc="04090005" w:tentative="1">
+      <w:start w:val="1"/>
+      <w:numFmt w:val="bullet"/>
+      <w:lvlText w:val=""/>
+      <w:lvlJc w:val="left"/>
+      <w:pPr>
+        <w:ind w:left="2160" w:hanging="360"/>
+      </w:pPr>
+      <w:rPr>
+        <w:rFonts w:ascii="Wingdings" w:hAnsi="Wingdings" w:hint="default"/>
+      </w:rPr>
+    </w:lvl>
+    <w:lvl w:ilvl="3" w:tplc="04090001" w:tentative="1">
+      <w:start w:val="1"/>
+      <w:numFmt w:val="bullet"/>
+      <w:lvlText w:val=""/>
+      <w:lvlJc w:val="left"/>
+      <w:pPr>
+        <w:ind w:left="2880" w:hanging="360"/>
+      </w:pPr>
+      <w:rPr>
+        <w:rFonts w:ascii="Symbol" w:hAnsi="Symbol" w:hint="default"/>
+      </w:rPr>
+    </w:lvl>
+    <w:lvl w:ilvl="4" w:tplc="04090003" w:tentative="1">
+      <w:start w:val="1"/>
+      <w:numFmt w:val="bullet"/>
+      <w:lvlText w:val="o"/>
+      <w:lvlJc w:val="left"/>
+      <w:pPr>
+        <w:ind w:left="3600" w:hanging="360"/>
+      </w:pPr>
+      <w:rPr>
+        <w:rFonts w:ascii="Courier New" w:hAnsi="Courier New" w:cs="Courier New" w:hint="default"/>
+      </w:rPr>
+    </w:lvl>
+    <w:lvl w:ilvl="5" w:tplc="04090005" w:tentative="1">
+      <w:start w:val="1"/>
+      <w:numFmt w:val="bullet"/>
+      <w:lvlText w:val=""/>
+      <w:lvlJc w:val="left"/>
+      <w:pPr>
+        <w:ind w:left="4320" w:hanging="360"/>
+      </w:pPr>
+      <w:rPr>
+        <w:rFonts w:ascii="Wingdings" w:hAnsi="Wingdings" w:hint="default"/>
+      </w:rPr>
+    </w:lvl>
+    <w:lvl w:ilvl="6" w:tplc="04090001" w:tentative="1">
+      <w:start w:val="1"/>
+      <w:numFmt w:val="bullet"/>
+      <w:lvlText w:val=""/>
+      <w:lvlJc w:val="left"/>
+      <w:pPr>
+        <w:ind w:left="5040" w:hanging="360"/>
+      </w:pPr>
+      <w:rPr>
+        <w:rFonts w:ascii="Symbol" w:hAnsi="Symbol" w:hint="default"/>
+      </w:rPr>
+    </w:lvl>
+    <w:lvl w:ilvl="7" w:tplc="04090003" w:tentative="1">
+      <w:start w:val="1"/>
+      <w:numFmt w:val="bullet"/>
+      <w:lvlText w:val="o"/>
+      <w:lvlJc w:val="left"/>
+      <w:pPr>
+        <w:ind w:left="5760" w:hanging="360"/>
+      </w:pPr>
+      <w:rPr>
+        <w:rFonts w:ascii="Courier New" w:hAnsi="Courier New" w:cs="Courier New" w:hint="default"/>
+      </w:rPr>
+    </w:lvl>
+    <w:lvl w:ilvl="8" w:tplc="04090005" w:tentative="1">
+      <w:start w:val="1"/>
+      <w:numFmt w:val="bullet"/>
+      <w:lvlText w:val=""/>
+      <w:lvlJc w:val="left"/>
+      <w:pPr>
+        <w:ind w:left="6480" w:hanging="360"/>
+      </w:pPr>
+      <w:rPr>
+        <w:rFonts w:ascii="Wingdings" w:hAnsi="Wingdings" w:hint="default"/>
+      </w:rPr>
+    </w:lvl>
+  </w:abstractNum>
   <w:num w:numId="1">
     <w:abstractNumId w:val="8"/>
   </w:num>
@@ -16417,6 +17170,9 @@
   </w:num>
   <w:num w:numId="10">
     <w:abstractNumId w:val="4"/>
+  </w:num>
+  <w:num w:numId="11">
+    <w:abstractNumId w:val="10"/>
   </w:num>
 </w:numbering>
 </file>

</xml_diff>